<commit_message>
Import activité de soutien 2
</commit_message>
<xml_diff>
--- a/Activite_02_ChaineInfo/Activite_02_ChaineInfo.docx
+++ b/Activite_02_ChaineInfo/Activite_02_ChaineInfo.docx
@@ -55,7 +55,7 @@
                 <w:sz w:val="32"/>
                 <w:szCs w:val="32"/>
               </w:rPr>
-              <w:t>CI 8 – Analyse, modélisation et conception des systèmes mécaniques</w:t>
+              <w:t>1 - Introduction à l'Ingénierie Systèmes - Analyser</w:t>
             </w:r>
           </w:p>
         </w:tc>
@@ -131,28 +131,39 @@
             </w:pPr>
             <w:r>
               <w:rPr>
-                <w:rFonts w:asciiTheme="majorHAnsi" w:eastAsiaTheme="majorEastAsia" w:hAnsiTheme="majorHAnsi" w:cstheme="majorBidi"/>
-                <w:i/>
-                <w:iCs/>
-                <w:noProof/>
-                <w:color w:val="404040" w:themeColor="text1" w:themeTint="BF"/>
-                <w:sz w:val="28"/>
-                <w:szCs w:val="28"/>
-                <w:lang w:eastAsia="fr-FR" w:bidi="ar-SA"/>
+                <w:rFonts w:cs="Arial"/>
+                <w:kern w:val="32"/>
               </w:rPr>
+              <w:t>Identifier les éléments de la chaîne d’énergie et d’information d’un système</w:t>
+            </w:r>
+          </w:p>
+          <w:p>
+            <w:pPr>
+              <w:tabs>
+                <w:tab w:val="left" w:pos="885"/>
+              </w:tabs>
+              <w:spacing w:before="120"/>
+              <w:ind w:right="-108"/>
+              <w:jc w:val="left"/>
+              <w:rPr>
+                <w:rFonts w:cs="Arial"/>
+                <w:kern w:val="32"/>
+              </w:rPr>
+            </w:pPr>
+            <w:r>
               <w:drawing>
-                <wp:anchor distT="0" distB="0" distL="114300" distR="114300" simplePos="0" relativeHeight="251663360" behindDoc="0" locked="0" layoutInCell="1" allowOverlap="1" wp14:anchorId="0B77F10F" wp14:editId="13678985">
+                <wp:anchor distT="0" distB="0" distL="114300" distR="114300" simplePos="0" relativeHeight="251643902" behindDoc="0" locked="0" layoutInCell="1" allowOverlap="1" wp14:anchorId="58B81235" wp14:editId="289F5D30">
                   <wp:simplePos x="0" y="0"/>
                   <wp:positionH relativeFrom="column">
-                    <wp:posOffset>3546475</wp:posOffset>
+                    <wp:posOffset>2500822</wp:posOffset>
                   </wp:positionH>
                   <wp:positionV relativeFrom="paragraph">
-                    <wp:posOffset>554355</wp:posOffset>
+                    <wp:posOffset>791162</wp:posOffset>
                   </wp:positionV>
-                  <wp:extent cx="805180" cy="798195"/>
-                  <wp:effectExtent l="152400" t="152400" r="356870" b="325755"/>
+                  <wp:extent cx="1992630" cy="1373505"/>
+                  <wp:effectExtent l="38100" t="114300" r="274320" b="360045"/>
                   <wp:wrapNone/>
-                  <wp:docPr id="12" name="il_fi" descr="http://www.konstrukcje3d.pl/logo_solidworks.png"/>
+                  <wp:docPr id="5" name="Image 5"/>
                   <wp:cNvGraphicFramePr>
                     <a:graphicFrameLocks xmlns:a="http://schemas.openxmlformats.org/drawingml/2006/main" noChangeAspect="1"/>
                   </wp:cNvGraphicFramePr>
@@ -160,22 +171,25 @@
                     <a:graphicData uri="http://schemas.openxmlformats.org/drawingml/2006/picture">
                       <pic:pic xmlns:pic="http://schemas.openxmlformats.org/drawingml/2006/picture">
                         <pic:nvPicPr>
-                          <pic:cNvPr id="0" name="il_fi" descr="http://www.konstrukcje3d.pl/logo_solidworks.png"/>
-                          <pic:cNvPicPr>
-                            <a:picLocks noChangeAspect="1" noChangeArrowheads="1"/>
-                          </pic:cNvPicPr>
+                          <pic:cNvPr id="0" name=""/>
+                          <pic:cNvPicPr/>
                         </pic:nvPicPr>
                         <pic:blipFill>
-                          <a:blip r:embed="rId9" cstate="print"/>
-                          <a:srcRect/>
+                          <a:blip r:embed="rId9">
+                            <a:extLst>
+                              <a:ext uri="{28A0092B-C50C-407E-A947-70E740481C1C}">
+                                <a14:useLocalDpi xmlns:a14="http://schemas.microsoft.com/office/drawing/2010/main" val="0"/>
+                              </a:ext>
+                            </a:extLst>
+                          </a:blip>
                           <a:stretch>
                             <a:fillRect/>
                           </a:stretch>
                         </pic:blipFill>
-                        <pic:spPr bwMode="auto">
+                        <pic:spPr>
                           <a:xfrm>
                             <a:off x="0" y="0"/>
-                            <a:ext cx="805180" cy="798195"/>
+                            <a:ext cx="1992630" cy="1373505"/>
                           </a:xfrm>
                           <a:prstGeom prst="rect">
                             <a:avLst/>
@@ -194,27 +208,29 @@
                       </pic:pic>
                     </a:graphicData>
                   </a:graphic>
+                  <wp14:sizeRelH relativeFrom="page">
+                    <wp14:pctWidth>0</wp14:pctWidth>
+                  </wp14:sizeRelH>
+                  <wp14:sizeRelV relativeFrom="page">
+                    <wp14:pctHeight>0</wp14:pctHeight>
+                  </wp14:sizeRelV>
                 </wp:anchor>
               </w:drawing>
             </w:r>
             <w:r>
-              <w:rPr>
-                <w:noProof/>
-                <w:lang w:eastAsia="fr-FR" w:bidi="ar-SA"/>
-              </w:rPr>
               <w:drawing>
-                <wp:anchor distT="0" distB="0" distL="114300" distR="114300" simplePos="0" relativeHeight="251659264" behindDoc="0" locked="0" layoutInCell="1" allowOverlap="1" wp14:anchorId="06136838" wp14:editId="3191E8F6">
+                <wp:anchor distT="0" distB="0" distL="114300" distR="114300" simplePos="0" relativeHeight="251644927" behindDoc="0" locked="0" layoutInCell="1" allowOverlap="1" wp14:anchorId="485CB5A5" wp14:editId="27B15289">
                   <wp:simplePos x="0" y="0"/>
                   <wp:positionH relativeFrom="column">
-                    <wp:posOffset>1333866</wp:posOffset>
+                    <wp:posOffset>100330</wp:posOffset>
                   </wp:positionH>
                   <wp:positionV relativeFrom="paragraph">
-                    <wp:posOffset>488333</wp:posOffset>
+                    <wp:posOffset>747395</wp:posOffset>
                   </wp:positionV>
-                  <wp:extent cx="1630806" cy="1017431"/>
-                  <wp:effectExtent l="95250" t="114300" r="331470" b="278130"/>
+                  <wp:extent cx="1914525" cy="1555750"/>
+                  <wp:effectExtent l="152400" t="95250" r="352425" b="292100"/>
                   <wp:wrapNone/>
-                  <wp:docPr id="3" name="Image 3"/>
+                  <wp:docPr id="4" name="Image 4"/>
                   <wp:cNvGraphicFramePr>
                     <a:graphicFrameLocks xmlns:a="http://schemas.openxmlformats.org/drawingml/2006/main" noChangeAspect="1"/>
                   </wp:cNvGraphicFramePr>
@@ -226,7 +242,7 @@
                           <pic:cNvPicPr/>
                         </pic:nvPicPr>
                         <pic:blipFill>
-                          <a:blip r:embed="rId10" cstate="print">
+                          <a:blip r:embed="rId10">
                             <a:extLst>
                               <a:ext uri="{28A0092B-C50C-407E-A947-70E740481C1C}">
                                 <a14:useLocalDpi xmlns:a14="http://schemas.microsoft.com/office/drawing/2010/main" val="0"/>
@@ -240,7 +256,7 @@
                         <pic:spPr>
                           <a:xfrm>
                             <a:off x="0" y="0"/>
-                            <a:ext cx="1630806" cy="1017431"/>
+                            <a:ext cx="1914525" cy="1555750"/>
                           </a:xfrm>
                           <a:prstGeom prst="rect">
                             <a:avLst/>
@@ -259,85 +275,10 @@
                       </pic:pic>
                     </a:graphicData>
                   </a:graphic>
-                  <wp14:sizeRelH relativeFrom="margin">
+                  <wp14:sizeRelH relativeFrom="page">
                     <wp14:pctWidth>0</wp14:pctWidth>
                   </wp14:sizeRelH>
-                  <wp14:sizeRelV relativeFrom="margin">
-                    <wp14:pctHeight>0</wp14:pctHeight>
-                  </wp14:sizeRelV>
-                </wp:anchor>
-              </w:drawing>
-            </w:r>
-            <w:r>
-              <w:rPr>
-                <w:noProof/>
-                <w:lang w:eastAsia="fr-FR" w:bidi="ar-SA"/>
-              </w:rPr>
-              <w:drawing>
-                <wp:anchor distT="0" distB="0" distL="114300" distR="114300" simplePos="0" relativeHeight="251658240" behindDoc="0" locked="0" layoutInCell="1" allowOverlap="1" wp14:anchorId="45A2FD2F" wp14:editId="18D7C96C">
-                  <wp:simplePos x="0" y="0"/>
-                  <wp:positionH relativeFrom="column">
-                    <wp:posOffset>-31115</wp:posOffset>
-                  </wp:positionH>
-                  <wp:positionV relativeFrom="paragraph">
-                    <wp:posOffset>553085</wp:posOffset>
-                  </wp:positionV>
-                  <wp:extent cx="1354455" cy="849630"/>
-                  <wp:effectExtent l="133350" t="133350" r="321945" b="331470"/>
-                  <wp:wrapNone/>
-                  <wp:docPr id="2" name="Image 2"/>
-                  <wp:cNvGraphicFramePr>
-                    <a:graphicFrameLocks xmlns:a="http://schemas.openxmlformats.org/drawingml/2006/main" noChangeAspect="1"/>
-                  </wp:cNvGraphicFramePr>
-                  <a:graphic xmlns:a="http://schemas.openxmlformats.org/drawingml/2006/main">
-                    <a:graphicData uri="http://schemas.openxmlformats.org/drawingml/2006/picture">
-                      <pic:pic xmlns:pic="http://schemas.openxmlformats.org/drawingml/2006/picture">
-                        <pic:nvPicPr>
-                          <pic:cNvPr id="0" name=""/>
-                          <pic:cNvPicPr/>
-                        </pic:nvPicPr>
-                        <pic:blipFill rotWithShape="1">
-                          <a:blip r:embed="rId11" cstate="print">
-                            <a:extLst>
-                              <a:ext uri="{28A0092B-C50C-407E-A947-70E740481C1C}">
-                                <a14:useLocalDpi xmlns:a14="http://schemas.microsoft.com/office/drawing/2010/main" val="0"/>
-                              </a:ext>
-                            </a:extLst>
-                          </a:blip>
-                          <a:srcRect t="4391" r="2903" b="17073"/>
-                          <a:stretch/>
-                        </pic:blipFill>
-                        <pic:spPr bwMode="auto">
-                          <a:xfrm>
-                            <a:off x="0" y="0"/>
-                            <a:ext cx="1354455" cy="849630"/>
-                          </a:xfrm>
-                          <a:prstGeom prst="rect">
-                            <a:avLst/>
-                          </a:prstGeom>
-                          <a:ln>
-                            <a:noFill/>
-                          </a:ln>
-                          <a:effectLst>
-                            <a:outerShdw blurRad="292100" dist="139700" dir="2700000" algn="tl" rotWithShape="0">
-                              <a:srgbClr val="333333">
-                                <a:alpha val="65000"/>
-                              </a:srgbClr>
-                            </a:outerShdw>
-                          </a:effectLst>
-                          <a:extLst>
-                            <a:ext uri="{53640926-AAD7-44D8-BBD7-CCE9431645EC}">
-                              <a14:shadowObscured xmlns:a14="http://schemas.microsoft.com/office/drawing/2010/main"/>
-                            </a:ext>
-                          </a:extLst>
-                        </pic:spPr>
-                      </pic:pic>
-                    </a:graphicData>
-                  </a:graphic>
-                  <wp14:sizeRelH relativeFrom="margin">
-                    <wp14:pctWidth>0</wp14:pctWidth>
-                  </wp14:sizeRelH>
-                  <wp14:sizeRelV relativeFrom="margin">
+                  <wp14:sizeRelV relativeFrom="page">
                     <wp14:pctHeight>0</wp14:pctHeight>
                   </wp14:sizeRelV>
                 </wp:anchor>
@@ -348,14 +289,7 @@
                 <w:rFonts w:cs="Arial"/>
                 <w:kern w:val="32"/>
               </w:rPr>
-              <w:t xml:space="preserve">Découvrir la conception assistée par ordinateur avec </w:t>
-            </w:r>
-            <w:r>
-              <w:rPr>
-                <w:rFonts w:cs="Arial"/>
-                <w:kern w:val="32"/>
-              </w:rPr>
-              <w:t>Solidworks</w:t>
+              <w:t>Caractériser le fonctionnement des capteurs et détecteurs</w:t>
             </w:r>
           </w:p>
         </w:tc>
@@ -392,6 +326,20 @@
               </w:rPr>
               <w:t>Support</w:t>
             </w:r>
+            <w:r>
+              <w:rPr>
+                <w:rFonts w:asciiTheme="majorHAnsi" w:eastAsiaTheme="majorEastAsia" w:hAnsiTheme="majorHAnsi" w:cstheme="majorBidi"/>
+                <w:i/>
+                <w:iCs/>
+                <w:smallCaps w:val="0"/>
+                <w:color w:val="404040" w:themeColor="text1" w:themeTint="BF"/>
+                <w:spacing w:val="0"/>
+                <w:sz w:val="28"/>
+                <w:szCs w:val="28"/>
+                <w:lang w:bidi="ar-SA"/>
+              </w:rPr>
+              <w:t>s</w:t>
+            </w:r>
           </w:p>
         </w:tc>
         <w:tc>
@@ -419,18 +367,18 @@
             </w:pPr>
             <w:r>
               <w:drawing>
-                <wp:anchor distT="0" distB="0" distL="114300" distR="114300" simplePos="0" relativeHeight="251665408" behindDoc="0" locked="0" layoutInCell="1" allowOverlap="1">
+                <wp:anchor distT="0" distB="0" distL="114300" distR="114300" simplePos="0" relativeHeight="251641852" behindDoc="0" locked="0" layoutInCell="1" allowOverlap="1" wp14:anchorId="00750B14" wp14:editId="2536A049">
                   <wp:simplePos x="0" y="0"/>
-                  <wp:positionH relativeFrom="column">
-                    <wp:posOffset>2211949</wp:posOffset>
+                  <wp:positionH relativeFrom="page">
+                    <wp:posOffset>2968625</wp:posOffset>
                   </wp:positionH>
                   <wp:positionV relativeFrom="paragraph">
-                    <wp:posOffset>1206646</wp:posOffset>
+                    <wp:posOffset>1535430</wp:posOffset>
                   </wp:positionV>
-                  <wp:extent cx="1622025" cy="1749670"/>
-                  <wp:effectExtent l="152400" t="95250" r="340360" b="288925"/>
+                  <wp:extent cx="1595755" cy="1379855"/>
+                  <wp:effectExtent l="133350" t="114300" r="309245" b="334645"/>
                   <wp:wrapNone/>
-                  <wp:docPr id="14" name="Image 14"/>
+                  <wp:docPr id="7" name="Image 7"/>
                   <wp:cNvGraphicFramePr>
                     <a:graphicFrameLocks xmlns:a="http://schemas.openxmlformats.org/drawingml/2006/main" noChangeAspect="1"/>
                   </wp:cNvGraphicFramePr>
@@ -442,7 +390,7 @@
                           <pic:cNvPicPr/>
                         </pic:nvPicPr>
                         <pic:blipFill>
-                          <a:blip r:embed="rId12" cstate="print">
+                          <a:blip r:embed="rId11" cstate="print">
                             <a:extLst>
                               <a:ext uri="{28A0092B-C50C-407E-A947-70E740481C1C}">
                                 <a14:useLocalDpi xmlns:a14="http://schemas.microsoft.com/office/drawing/2010/main" val="0"/>
@@ -456,7 +404,7 @@
                         <pic:spPr>
                           <a:xfrm>
                             <a:off x="0" y="0"/>
-                            <a:ext cx="1622025" cy="1749670"/>
+                            <a:ext cx="1595755" cy="1379855"/>
                           </a:xfrm>
                           <a:prstGeom prst="rect">
                             <a:avLst/>
@@ -485,19 +433,69 @@
               </w:drawing>
             </w:r>
             <w:r>
+              <w:rPr>
+                <w:noProof/>
+                <w:lang w:eastAsia="fr-FR" w:bidi="ar-SA"/>
+              </w:rPr>
+              <w:pict>
+                <v:shapetype id="_x0000_t136" coordsize="21600,21600" o:spt="136" adj="10800" path="m@7,l@8,m@5,21600l@6,21600e">
+                  <v:formulas>
+                    <v:f eqn="sum #0 0 10800"/>
+                    <v:f eqn="prod #0 2 1"/>
+                    <v:f eqn="sum 21600 0 @1"/>
+                    <v:f eqn="sum 0 0 @2"/>
+                    <v:f eqn="sum 21600 0 @3"/>
+                    <v:f eqn="if @0 @3 0"/>
+                    <v:f eqn="if @0 21600 @1"/>
+                    <v:f eqn="if @0 0 @2"/>
+                    <v:f eqn="if @0 @4 21600"/>
+                    <v:f eqn="mid @5 @6"/>
+                    <v:f eqn="mid @8 @5"/>
+                    <v:f eqn="mid @7 @8"/>
+                    <v:f eqn="mid @6 @7"/>
+                    <v:f eqn="sum @6 0 @5"/>
+                  </v:formulas>
+                  <v:path textpathok="t" o:connecttype="custom" o:connectlocs="@9,0;@10,10800;@11,21600;@12,10800" o:connectangles="270,180,90,0"/>
+                  <v:textpath on="t" fitshape="t"/>
+                  <v:handles>
+                    <v:h position="#0,bottomRight" xrange="6629,14971"/>
+                  </v:handles>
+                  <o:lock v:ext="edit" text="t" shapetype="t"/>
+                </v:shapetype>
+                <v:shape id="_x0000_s1038" type="#_x0000_t136" style="position:absolute;left:0;text-align:left;margin-left:263.55pt;margin-top:239.15pt;width:59.25pt;height:17.25pt;z-index:251660288;mso-position-horizontal-relative:text;mso-position-vertical-relative:text" fillcolor="#00b0f0" stroked="f" strokecolor="#92d050">
+                  <v:fill opacity=".5"/>
+                  <v:shadow on="t" opacity="52429f"/>
+                  <v:textpath style="font-family:&quot;Arial Black&quot;;font-size:12pt;font-style:italic;v-text-align:right;v-text-kern:t" trim="t" fitpath="t" string="Robotino"/>
+                </v:shape>
+              </w:pict>
+            </w:r>
+            <w:r>
+              <w:rPr>
+                <w:noProof/>
+                <w:lang w:eastAsia="fr-FR" w:bidi="ar-SA"/>
+              </w:rPr>
+              <w:pict>
+                <v:shape id="_x0000_s1036" type="#_x0000_t136" style="position:absolute;left:0;text-align:left;margin-left:8pt;margin-top:239.15pt;width:2in;height:17.25pt;z-index:251658240;mso-position-horizontal-relative:text;mso-position-vertical-relative:text" fillcolor="#00b0f0" stroked="f" strokecolor="#92d050">
+                  <v:fill opacity=".5"/>
+                  <v:shadow on="t" opacity="52429f"/>
+                  <v:textpath style="font-family:&quot;Arial Black&quot;;font-size:12pt;font-style:italic;v-text-align:right;v-text-kern:t" trim="t" fitpath="t" string="Cordeuse de raquette"/>
+                </v:shape>
+              </w:pict>
+            </w:r>
+            <w:r>
               <w:drawing>
-                <wp:anchor distT="0" distB="0" distL="114300" distR="114300" simplePos="0" relativeHeight="251664384" behindDoc="0" locked="0" layoutInCell="1" allowOverlap="1" wp14:anchorId="2A6E50CE" wp14:editId="651EAA07">
+                <wp:anchor distT="0" distB="0" distL="114300" distR="114300" simplePos="0" relativeHeight="251642877" behindDoc="0" locked="0" layoutInCell="1" allowOverlap="1" wp14:anchorId="0936752A" wp14:editId="09398CA0">
                   <wp:simplePos x="0" y="0"/>
                   <wp:positionH relativeFrom="column">
-                    <wp:posOffset>357456</wp:posOffset>
+                    <wp:posOffset>100965</wp:posOffset>
                   </wp:positionH>
                   <wp:positionV relativeFrom="paragraph">
-                    <wp:posOffset>432777</wp:posOffset>
+                    <wp:posOffset>1600835</wp:posOffset>
                   </wp:positionV>
-                  <wp:extent cx="1620668" cy="1869911"/>
-                  <wp:effectExtent l="152400" t="133350" r="341630" b="340360"/>
+                  <wp:extent cx="2091690" cy="1394460"/>
+                  <wp:effectExtent l="38100" t="57150" r="194310" b="262890"/>
                   <wp:wrapNone/>
-                  <wp:docPr id="13" name="Image 13"/>
+                  <wp:docPr id="6" name="Image 6"/>
                   <wp:cNvGraphicFramePr>
                     <a:graphicFrameLocks xmlns:a="http://schemas.openxmlformats.org/drawingml/2006/main" noChangeAspect="1"/>
                   </wp:cNvGraphicFramePr>
@@ -509,7 +507,7 @@
                           <pic:cNvPicPr/>
                         </pic:nvPicPr>
                         <pic:blipFill>
-                          <a:blip r:embed="rId13" cstate="print">
+                          <a:blip r:embed="rId12">
                             <a:extLst>
                               <a:ext uri="{28A0092B-C50C-407E-A947-70E740481C1C}">
                                 <a14:useLocalDpi xmlns:a14="http://schemas.microsoft.com/office/drawing/2010/main" val="0"/>
@@ -523,7 +521,7 @@
                         <pic:spPr>
                           <a:xfrm>
                             <a:off x="0" y="0"/>
-                            <a:ext cx="1620668" cy="1869911"/>
+                            <a:ext cx="2091690" cy="1394460"/>
                           </a:xfrm>
                           <a:prstGeom prst="rect">
                             <a:avLst/>
@@ -562,34 +560,23 @@
                 <w:lang w:bidi="ar-SA"/>
               </w:rPr>
               <w:pict>
-                <v:shapetype id="_x0000_t136" coordsize="21600,21600" o:spt="136" adj="10800" path="m@7,l@8,m@5,21600l@6,21600e">
-                  <v:formulas>
-                    <v:f eqn="sum #0 0 10800"/>
-                    <v:f eqn="prod #0 2 1"/>
-                    <v:f eqn="sum 21600 0 @1"/>
-                    <v:f eqn="sum 0 0 @2"/>
-                    <v:f eqn="sum 21600 0 @3"/>
-                    <v:f eqn="if @0 @3 0"/>
-                    <v:f eqn="if @0 21600 @1"/>
-                    <v:f eqn="if @0 0 @2"/>
-                    <v:f eqn="if @0 @4 21600"/>
-                    <v:f eqn="mid @5 @6"/>
-                    <v:f eqn="mid @8 @5"/>
-                    <v:f eqn="mid @7 @8"/>
-                    <v:f eqn="mid @6 @7"/>
-                    <v:f eqn="sum @6 0 @5"/>
-                  </v:formulas>
-                  <v:path textpathok="t" o:connecttype="custom" o:connectlocs="@9,0;@10,10800;@11,21600;@12,10800" o:connectangles="270,180,90,0"/>
-                  <v:textpath on="t" fitshape="t"/>
-                  <v:handles>
-                    <v:h position="#0,bottomRight" xrange="6629,14971"/>
-                  </v:handles>
-                  <o:lock v:ext="edit" text="t" shapetype="t"/>
-                </v:shapetype>
-                <v:shape id="_x0000_s1033" type="#_x0000_t136" style="position:absolute;left:0;text-align:left;margin-left:224.8pt;margin-top:34.55pt;width:152.35pt;height:39.75pt;z-index:251645952;mso-position-horizontal-relative:text;mso-position-vertical-relative:text" fillcolor="#00b0f0" stroked="f" strokecolor="#92d050">
+                <v:shape id="_x0000_s1033" type="#_x0000_t136" style="position:absolute;left:0;text-align:left;margin-left:176.4pt;margin-top:81.15pt;width:192.75pt;height:17.25pt;z-index:251645952;mso-position-horizontal-relative:text;mso-position-vertical-relative:text" fillcolor="#00b0f0" stroked="f" strokecolor="#92d050">
                   <v:fill opacity=".5"/>
                   <v:shadow on="t" opacity="52429f"/>
-                  <v:textpath style="font-family:&quot;Arial Black&quot;;font-size:16pt;font-style:italic;v-text-align:right;v-text-kern:t" trim="t" fitpath="t" string="Pince Festo&#10;SolidWorks"/>
+                  <v:textpath style="font-family:&quot;Arial Black&quot;;font-size:12pt;font-style:italic;v-text-align:right;v-text-kern:t" trim="t" fitpath="t" string="Pilote Automatique de Voilier"/>
+                </v:shape>
+              </w:pict>
+            </w:r>
+            <w:r>
+              <w:rPr>
+                <w:noProof/>
+                <w:lang w:eastAsia="fr-FR" w:bidi="ar-SA"/>
+              </w:rPr>
+              <w:pict>
+                <v:shape id="_x0000_s1037" type="#_x0000_t136" style="position:absolute;left:0;text-align:left;margin-left:8pt;margin-top:81.15pt;width:150.75pt;height:17.25pt;z-index:251659264;mso-position-horizontal-relative:text;mso-position-vertical-relative:text" fillcolor="#00b0f0" stroked="f" strokecolor="#92d050">
+                  <v:fill opacity=".5"/>
+                  <v:shadow on="t" opacity="52429f"/>
+                  <v:textpath style="font-family:&quot;Arial Black&quot;;font-size:12pt;font-style:italic;v-text-align:right;v-text-kern:t" trim="t" fitpath="t" string="Capsuleuse de bocaux"/>
                 </v:shape>
               </w:pict>
             </w:r>
@@ -683,7 +670,7 @@
                 <w:sz w:val="32"/>
                 <w:szCs w:val="32"/>
               </w:rPr>
-              <w:t>Présentation PowerPoint (PDF)</w:t>
+              <w:t>Dossier technique et pédagogique des systèmes</w:t>
             </w:r>
           </w:p>
         </w:tc>
@@ -751,11 +738,6 @@
           </w:tcPr>
           <w:p>
             <w:pPr>
-              <w:pStyle w:val="Paragraphedeliste"/>
-              <w:numPr>
-                <w:ilvl w:val="0"/>
-                <w:numId w:val="16"/>
-              </w:numPr>
               <w:tabs>
                 <w:tab w:val="left" w:pos="885"/>
               </w:tabs>
@@ -770,7 +752,21 @@
               <w:rPr>
                 <w:kern w:val="32"/>
               </w:rPr>
-              <w:t>Aucun</w:t>
+              <w:t>Cours d’</w:t>
+            </w:r>
+            <w:proofErr w:type="spellStart"/>
+            <w:r>
+              <w:rPr>
+                <w:kern w:val="32"/>
+              </w:rPr>
+              <w:t>Ingéneérie</w:t>
+            </w:r>
+            <w:proofErr w:type="spellEnd"/>
+            <w:r>
+              <w:rPr>
+                <w:kern w:val="32"/>
+              </w:rPr>
+              <w:t xml:space="preserve"> Systèmes</w:t>
             </w:r>
           </w:p>
         </w:tc>
@@ -790,9 +786,9 @@
       <w:pPr>
         <w:jc w:val="left"/>
         <w:sectPr>
-          <w:headerReference w:type="default" r:id="rId14"/>
-          <w:footerReference w:type="default" r:id="rId15"/>
-          <w:footerReference w:type="first" r:id="rId16"/>
+          <w:headerReference w:type="default" r:id="rId13"/>
+          <w:footerReference w:type="default" r:id="rId14"/>
+          <w:footerReference w:type="first" r:id="rId15"/>
           <w:pgSz w:w="11906" w:h="16838" w:code="9"/>
           <w:pgMar w:top="530" w:right="1080" w:bottom="1440" w:left="1080" w:header="425" w:footer="491" w:gutter="0"/>
           <w:cols w:space="708"/>
@@ -860,14 +856,13 @@
             </w:pPr>
             <w:r>
               <w:rPr>
-                <w:noProof/>
-                <w:lang w:eastAsia="fr-FR" w:bidi="ar-SA"/>
+                <w:lang w:eastAsia="fr-FR"/>
               </w:rPr>
               <w:drawing>
-                <wp:inline distT="0" distB="0" distL="0" distR="0" wp14:anchorId="1A991C09" wp14:editId="7ED5519E">
-                  <wp:extent cx="2477775" cy="1632822"/>
-                  <wp:effectExtent l="0" t="0" r="0" b="5715"/>
-                  <wp:docPr id="9" name="Image 9"/>
+                <wp:inline distT="0" distB="0" distL="0" distR="0" wp14:anchorId="71BE1FBE" wp14:editId="6C573979">
+                  <wp:extent cx="2524271" cy="1685322"/>
+                  <wp:effectExtent l="0" t="0" r="9525" b="0"/>
+                  <wp:docPr id="16" name="Image 16"/>
                   <wp:cNvGraphicFramePr>
                     <a:graphicFrameLocks xmlns:a="http://schemas.openxmlformats.org/drawingml/2006/main" noChangeAspect="1"/>
                   </wp:cNvGraphicFramePr>
@@ -875,33 +870,23 @@
                     <a:graphicData uri="http://schemas.openxmlformats.org/drawingml/2006/picture">
                       <pic:pic xmlns:pic="http://schemas.openxmlformats.org/drawingml/2006/picture">
                         <pic:nvPicPr>
-                          <pic:cNvPr id="0" name="Picture 16"/>
-                          <pic:cNvPicPr>
-                            <a:picLocks noChangeAspect="1" noChangeArrowheads="1"/>
-                          </pic:cNvPicPr>
+                          <pic:cNvPr id="0" name=""/>
+                          <pic:cNvPicPr/>
                         </pic:nvPicPr>
                         <pic:blipFill>
-                          <a:blip r:embed="rId17" cstate="print">
-                            <a:extLst>
-                              <a:ext uri="{28A0092B-C50C-407E-A947-70E740481C1C}">
-                                <a14:useLocalDpi xmlns:a14="http://schemas.microsoft.com/office/drawing/2010/main" val="0"/>
-                              </a:ext>
-                            </a:extLst>
-                          </a:blip>
-                          <a:srcRect/>
+                          <a:blip r:embed="rId16"/>
                           <a:stretch>
                             <a:fillRect/>
                           </a:stretch>
                         </pic:blipFill>
-                        <pic:spPr bwMode="auto">
+                        <pic:spPr>
                           <a:xfrm>
                             <a:off x="0" y="0"/>
-                            <a:ext cx="2477364" cy="1632551"/>
+                            <a:ext cx="2527075" cy="1687194"/>
                           </a:xfrm>
                           <a:prstGeom prst="rect">
                             <a:avLst/>
                           </a:prstGeom>
-                          <a:noFill/>
                         </pic:spPr>
                       </pic:pic>
                     </a:graphicData>
@@ -925,6 +910,7 @@
             <w:pPr>
               <w:rPr>
                 <w:b/>
+                <w:highlight w:val="yellow"/>
                 <w:lang w:eastAsia="fr-FR"/>
               </w:rPr>
             </w:pPr>
@@ -933,12 +919,14 @@
             <w:pPr>
               <w:rPr>
                 <w:b/>
+                <w:highlight w:val="yellow"/>
                 <w:lang w:eastAsia="fr-FR"/>
               </w:rPr>
             </w:pPr>
             <w:r>
               <w:rPr>
                 <w:b/>
+                <w:highlight w:val="yellow"/>
                 <w:lang w:eastAsia="fr-FR"/>
               </w:rPr>
               <w:t xml:space="preserve">Modéliser : </w:t>
@@ -952,32 +940,23 @@
                 <w:numId w:val="14"/>
               </w:numPr>
               <w:rPr>
+                <w:highlight w:val="yellow"/>
                 <w:lang w:eastAsia="fr-FR"/>
               </w:rPr>
             </w:pPr>
             <w:r>
               <w:rPr>
+                <w:highlight w:val="yellow"/>
                 <w:lang w:eastAsia="fr-FR"/>
               </w:rPr>
-              <w:t>Mod-C10-S2</w:t>
-            </w:r>
-            <w:r>
-              <w:rPr>
-                <w:lang w:eastAsia="fr-FR"/>
-              </w:rPr>
-              <w:t xml:space="preserve"> : </w:t>
-            </w:r>
-            <w:r>
-              <w:rPr>
-                <w:lang w:eastAsia="fr-FR"/>
-              </w:rPr>
-              <w:t>Réaliser la maquette numérique d’un solide à l’aide d’un modeleur volumique 3D.</w:t>
+              <w:t>Mod-C10-S2 : Réaliser la maquette numérique d’un solide à l’aide d’un modeleur volumique 3D.</w:t>
             </w:r>
           </w:p>
           <w:p>
             <w:pPr>
               <w:ind w:left="45"/>
               <w:rPr>
+                <w:highlight w:val="yellow"/>
                 <w:lang w:eastAsia="fr-FR"/>
               </w:rPr>
             </w:pPr>
@@ -987,12 +966,14 @@
               <w:ind w:left="45"/>
               <w:rPr>
                 <w:b/>
+                <w:highlight w:val="yellow"/>
                 <w:lang w:eastAsia="fr-FR"/>
               </w:rPr>
             </w:pPr>
             <w:r>
               <w:rPr>
                 <w:b/>
+                <w:highlight w:val="yellow"/>
                 <w:lang w:eastAsia="fr-FR"/>
               </w:rPr>
               <w:t>Communiquer :</w:t>
@@ -1006,20 +987,16 @@
                 <w:numId w:val="14"/>
               </w:numPr>
               <w:rPr>
+                <w:highlight w:val="yellow"/>
                 <w:lang w:eastAsia="fr-FR"/>
               </w:rPr>
             </w:pPr>
             <w:r>
               <w:rPr>
+                <w:highlight w:val="yellow"/>
                 <w:lang w:eastAsia="fr-FR"/>
               </w:rPr>
-              <w:t>Com-C1-S3 : Élaborer et utiliser des outils de représentation (dessin et schéma 2D et 3D)</w:t>
-            </w:r>
-            <w:r>
-              <w:rPr>
-                <w:lang w:eastAsia="fr-FR"/>
-              </w:rPr>
-              <w:t>.</w:t>
+              <w:t>Com-C1-S3 : Élaborer et utiliser des outils de représentation (dessin et schéma 2D et 3D).</w:t>
             </w:r>
           </w:p>
           <w:p>
@@ -1027,6 +1004,7 @@
               <w:pStyle w:val="Paragraphedeliste"/>
               <w:ind w:left="405"/>
               <w:rPr>
+                <w:highlight w:val="yellow"/>
                 <w:lang w:eastAsia="fr-FR"/>
               </w:rPr>
             </w:pPr>
@@ -1062,10 +1040,10 @@
           <w:lang w:eastAsia="fr-FR" w:bidi="ar-SA"/>
         </w:rPr>
         <w:drawing>
-          <wp:inline distT="0" distB="0" distL="0" distR="0" wp14:anchorId="6C993347">
-            <wp:extent cx="5416061" cy="2024508"/>
-            <wp:effectExtent l="0" t="0" r="0" b="0"/>
-            <wp:docPr id="8" name="Image 8"/>
+          <wp:inline distT="0" distB="0" distL="0" distR="0" wp14:anchorId="581D9AF1">
+            <wp:extent cx="5400000" cy="2018504"/>
+            <wp:effectExtent l="0" t="0" r="0" b="1270"/>
+            <wp:docPr id="17" name="Image 17"/>
             <wp:cNvGraphicFramePr>
               <a:graphicFrameLocks xmlns:a="http://schemas.openxmlformats.org/drawingml/2006/main" noChangeAspect="1"/>
             </wp:cNvGraphicFramePr>
@@ -1073,13 +1051,13 @@
               <a:graphicData uri="http://schemas.openxmlformats.org/drawingml/2006/picture">
                 <pic:pic xmlns:pic="http://schemas.openxmlformats.org/drawingml/2006/picture">
                   <pic:nvPicPr>
-                    <pic:cNvPr id="0" name="Picture 15"/>
+                    <pic:cNvPr id="0" name="Picture 16"/>
                     <pic:cNvPicPr>
                       <a:picLocks noChangeAspect="1" noChangeArrowheads="1"/>
                     </pic:cNvPicPr>
                   </pic:nvPicPr>
                   <pic:blipFill>
-                    <a:blip r:embed="rId18" cstate="print">
+                    <a:blip r:embed="rId17" cstate="print">
                       <a:extLst>
                         <a:ext uri="{28A0092B-C50C-407E-A947-70E740481C1C}">
                           <a14:useLocalDpi xmlns:a14="http://schemas.microsoft.com/office/drawing/2010/main" val="0"/>
@@ -1094,7 +1072,7 @@
                   <pic:spPr bwMode="auto">
                     <a:xfrm>
                       <a:off x="0" y="0"/>
-                      <a:ext cx="5431809" cy="2030394"/>
+                      <a:ext cx="5400000" cy="2018504"/>
                     </a:xfrm>
                     <a:prstGeom prst="rect">
                       <a:avLst/>
@@ -1151,8 +1129,8 @@
         <w:tblLook w:val="04A0" w:firstRow="1" w:lastRow="0" w:firstColumn="1" w:lastColumn="0" w:noHBand="0" w:noVBand="1"/>
       </w:tblPr>
       <w:tblGrid>
-        <w:gridCol w:w="5077"/>
-        <w:gridCol w:w="4885"/>
+        <w:gridCol w:w="5554"/>
+        <w:gridCol w:w="4408"/>
       </w:tblGrid>
       <w:tr>
         <w:tc>
@@ -1167,14 +1145,13 @@
             </w:pPr>
             <w:r>
               <w:rPr>
-                <w:noProof/>
-                <w:lang w:eastAsia="fr-FR" w:bidi="ar-SA"/>
+                <w:lang w:eastAsia="fr-FR"/>
               </w:rPr>
               <w:drawing>
-                <wp:inline distT="0" distB="0" distL="0" distR="0" wp14:anchorId="7A3772FE">
-                  <wp:extent cx="3087241" cy="2250831"/>
-                  <wp:effectExtent l="0" t="0" r="0" b="0"/>
-                  <wp:docPr id="11" name="Image 11"/>
+                <wp:inline distT="0" distB="0" distL="0" distR="0" wp14:anchorId="7CBF2C3E" wp14:editId="33CA4228">
+                  <wp:extent cx="3390181" cy="2471812"/>
+                  <wp:effectExtent l="0" t="0" r="0" b="5080"/>
+                  <wp:docPr id="18" name="Image 18"/>
                   <wp:cNvGraphicFramePr>
                     <a:graphicFrameLocks xmlns:a="http://schemas.openxmlformats.org/drawingml/2006/main" noChangeAspect="1"/>
                   </wp:cNvGraphicFramePr>
@@ -1182,33 +1159,23 @@
                     <a:graphicData uri="http://schemas.openxmlformats.org/drawingml/2006/picture">
                       <pic:pic xmlns:pic="http://schemas.openxmlformats.org/drawingml/2006/picture">
                         <pic:nvPicPr>
-                          <pic:cNvPr id="0" name="Picture 17"/>
-                          <pic:cNvPicPr>
-                            <a:picLocks noChangeAspect="1" noChangeArrowheads="1"/>
-                          </pic:cNvPicPr>
+                          <pic:cNvPr id="0" name=""/>
+                          <pic:cNvPicPr/>
                         </pic:nvPicPr>
                         <pic:blipFill>
-                          <a:blip r:embed="rId19" cstate="print">
-                            <a:extLst>
-                              <a:ext uri="{28A0092B-C50C-407E-A947-70E740481C1C}">
-                                <a14:useLocalDpi xmlns:a14="http://schemas.microsoft.com/office/drawing/2010/main" val="0"/>
-                              </a:ext>
-                            </a:extLst>
-                          </a:blip>
-                          <a:srcRect/>
+                          <a:blip r:embed="rId18"/>
                           <a:stretch>
                             <a:fillRect/>
                           </a:stretch>
                         </pic:blipFill>
-                        <pic:spPr bwMode="auto">
+                        <pic:spPr>
                           <a:xfrm>
                             <a:off x="0" y="0"/>
-                            <a:ext cx="3105880" cy="2264420"/>
+                            <a:ext cx="3392073" cy="2473191"/>
                           </a:xfrm>
                           <a:prstGeom prst="rect">
                             <a:avLst/>
                           </a:prstGeom>
-                          <a:noFill/>
                         </pic:spPr>
                       </pic:pic>
                     </a:graphicData>
@@ -1232,19 +1199,7 @@
               <w:rPr>
                 <w:lang w:eastAsia="fr-FR"/>
               </w:rPr>
-              <w:t xml:space="preserve">Modéliser et/ou concevoir un système avec SolidWorks va permettre de disposer d’un modèle dans le domaine de </w:t>
-            </w:r>
-            <w:r>
-              <w:rPr>
-                <w:lang w:eastAsia="fr-FR"/>
-              </w:rPr>
-              <w:t xml:space="preserve">la </w:t>
-            </w:r>
-            <w:r>
-              <w:rPr>
-                <w:lang w:eastAsia="fr-FR"/>
-              </w:rPr>
-              <w:t xml:space="preserve">simulation. </w:t>
+              <w:t xml:space="preserve">Analyser le système de laboratoire permet de réaliser des mesures de performance. </w:t>
             </w:r>
           </w:p>
           <w:p>
@@ -1274,21 +1229,21 @@
                 <w:b/>
                 <w:lang w:eastAsia="fr-FR"/>
               </w:rPr>
-              <w:t>L’objectif du TP est de disposer d’</w:t>
+              <w:t xml:space="preserve">L’objectif du TP est </w:t>
             </w:r>
             <w:r>
               <w:rPr>
                 <w:b/>
                 <w:lang w:eastAsia="fr-FR"/>
               </w:rPr>
-              <w:t xml:space="preserve">un modèle numérique de la pompe du pilote hydraulique </w:t>
+              <w:t>d’analyser le fonctionnement du système de laboratoire afin de maîtriser son comportement</w:t>
             </w:r>
             <w:r>
               <w:rPr>
                 <w:b/>
                 <w:lang w:eastAsia="fr-FR"/>
               </w:rPr>
-              <w:t xml:space="preserve">afin de pouvoir réaliser des études ultérieures. </w:t>
+              <w:t xml:space="preserve">. </w:t>
             </w:r>
           </w:p>
           <w:p>
@@ -1319,6 +1274,11 @@
     <w:p>
       <w:pPr>
         <w:pStyle w:val="Titre1"/>
+        <w:numPr>
+          <w:ilvl w:val="0"/>
+          <w:numId w:val="0"/>
+        </w:numPr>
+        <w:ind w:left="360" w:hanging="360"/>
         <w:rPr>
           <w:lang w:eastAsia="fr-FR"/>
         </w:rPr>
@@ -1328,428 +1288,95 @@
           <w:lang w:eastAsia="fr-FR"/>
         </w:rPr>
         <w:lastRenderedPageBreak/>
-        <w:t xml:space="preserve">Présentation </w:t>
+        <w:t>Activités à réaliser</w:t>
+      </w:r>
+    </w:p>
+    <w:p>
+      <w:pPr>
+        <w:pStyle w:val="Titre2"/>
+        <w:numPr>
+          <w:ilvl w:val="0"/>
+          <w:numId w:val="18"/>
+        </w:numPr>
+      </w:pPr>
+      <w:r>
+        <w:t>Objectifs terminaux</w:t>
+      </w:r>
+    </w:p>
+    <w:p>
+      <w:pPr>
+        <w:rPr>
+          <w:lang w:eastAsia="fr-FR"/>
+        </w:rPr>
+      </w:pPr>
+    </w:p>
+    <w:p>
+      <w:pPr>
+        <w:rPr>
+          <w:lang w:eastAsia="fr-FR"/>
+        </w:rPr>
+      </w:pPr>
+      <w:r>
+        <w:rPr>
+          <w:lang w:eastAsia="fr-FR"/>
+        </w:rPr>
+        <w:t>Le but de ce TP est de proposer une présentation de type PowerPoint illustrant :</w:t>
+      </w:r>
+    </w:p>
+    <w:p>
+      <w:pPr>
+        <w:pStyle w:val="Paragraphedeliste"/>
+        <w:numPr>
+          <w:ilvl w:val="0"/>
+          <w:numId w:val="19"/>
+        </w:numPr>
+        <w:rPr>
+          <w:lang w:eastAsia="fr-FR"/>
+        </w:rPr>
+      </w:pPr>
+      <w:r>
+        <w:rPr>
+          <w:lang w:eastAsia="fr-FR"/>
+        </w:rPr>
+        <w:t>Le fonctionnement succinct du système</w:t>
       </w:r>
       <w:r>
         <w:rPr>
           <w:lang w:eastAsia="fr-FR"/>
         </w:rPr>
-        <w:t>de la pince</w:t>
+        <w:t>.</w:t>
       </w:r>
     </w:p>
     <w:p>
       <w:pPr>
-        <w:pStyle w:val="Titre2"/>
+        <w:pStyle w:val="Paragraphedeliste"/>
         <w:numPr>
           <w:ilvl w:val="0"/>
-          <w:numId w:val="17"/>
+          <w:numId w:val="19"/>
         </w:numPr>
-      </w:pPr>
-      <w:r>
-        <w:t>Contexte général</w:t>
-      </w:r>
-    </w:p>
-    <w:p>
-      <w:pPr>
         <w:rPr>
           <w:lang w:eastAsia="fr-FR"/>
         </w:rPr>
       </w:pPr>
-    </w:p>
-    <w:p>
-      <w:pPr>
-        <w:pStyle w:val="Titre2"/>
-      </w:pPr>
-      <w:r>
-        <w:t>Fonctionnement de la pompe</w:t>
-      </w:r>
-    </w:p>
-    <w:p>
-      <w:pPr>
-        <w:rPr>
-          <w:lang w:eastAsia="fr-FR"/>
-        </w:rPr>
-      </w:pPr>
-    </w:p>
-    <w:p>
-      <w:pPr>
-        <w:pStyle w:val="Titre2"/>
-      </w:pPr>
-      <w:r>
-        <w:t>Objectif du TP</w:t>
-      </w:r>
-    </w:p>
-    <w:p>
-      <w:pPr>
-        <w:rPr>
-          <w:lang w:eastAsia="fr-FR"/>
-        </w:rPr>
-      </w:pPr>
-    </w:p>
-    <w:p>
-      <w:pPr>
-        <w:rPr>
-          <w:lang w:eastAsia="fr-FR"/>
-        </w:rPr>
-      </w:pPr>
-      <w:bookmarkStart w:id="0" w:name="_GoBack"/>
       <w:r>
         <w:rPr>
           <w:lang w:eastAsia="fr-FR"/>
         </w:rPr>
-        <w:drawing>
-          <wp:inline distT="0" distB="0" distL="0" distR="0" wp14:anchorId="58727EA2" wp14:editId="5C843334">
-            <wp:extent cx="2980592" cy="2732156"/>
-            <wp:effectExtent l="0" t="0" r="0" b="0"/>
-            <wp:docPr id="15" name="Image 15"/>
-            <wp:cNvGraphicFramePr>
-              <a:graphicFrameLocks xmlns:a="http://schemas.openxmlformats.org/drawingml/2006/main" noChangeAspect="1"/>
-            </wp:cNvGraphicFramePr>
-            <a:graphic xmlns:a="http://schemas.openxmlformats.org/drawingml/2006/main">
-              <a:graphicData uri="http://schemas.openxmlformats.org/drawingml/2006/picture">
-                <pic:pic xmlns:pic="http://schemas.openxmlformats.org/drawingml/2006/picture">
-                  <pic:nvPicPr>
-                    <pic:cNvPr id="0" name=""/>
-                    <pic:cNvPicPr/>
-                  </pic:nvPicPr>
-                  <pic:blipFill>
-                    <a:blip r:embed="rId20"/>
-                    <a:stretch>
-                      <a:fillRect/>
-                    </a:stretch>
-                  </pic:blipFill>
-                  <pic:spPr>
-                    <a:xfrm>
-                      <a:off x="0" y="0"/>
-                      <a:ext cx="2982006" cy="2733453"/>
-                    </a:xfrm>
-                    <a:prstGeom prst="rect">
-                      <a:avLst/>
-                    </a:prstGeom>
-                  </pic:spPr>
-                </pic:pic>
-              </a:graphicData>
-            </a:graphic>
-          </wp:inline>
-        </w:drawing>
-      </w:r>
-      <w:bookmarkEnd w:id="0"/>
-    </w:p>
-    <w:p>
-      <w:pPr>
-        <w:rPr>
-          <w:lang w:eastAsia="fr-FR"/>
-        </w:rPr>
-      </w:pPr>
-      <w:r>
-        <w:rPr>
-          <w:lang w:eastAsia="fr-FR"/>
-        </w:rPr>
-        <w:t>Dans votre dossier personnel :</w:t>
-      </w:r>
-    </w:p>
-    <w:p>
-      <w:pPr>
-        <w:pStyle w:val="Paragraphedeliste"/>
-        <w:numPr>
-          <w:ilvl w:val="0"/>
-          <w:numId w:val="14"/>
-        </w:numPr>
-        <w:rPr>
-          <w:lang w:eastAsia="fr-FR"/>
-        </w:rPr>
-      </w:pPr>
-      <w:r>
-        <w:rPr>
-          <w:lang w:eastAsia="fr-FR"/>
-        </w:rPr>
-        <w:t>Créer un dossier SII puis un dossier TP1</w:t>
-      </w:r>
-    </w:p>
-    <w:p>
-      <w:pPr>
-        <w:rPr>
-          <w:lang w:eastAsia="fr-FR"/>
-        </w:rPr>
-      </w:pPr>
-    </w:p>
-    <w:p>
-      <w:pPr>
-        <w:rPr>
-          <w:lang w:eastAsia="fr-FR"/>
-        </w:rPr>
-      </w:pPr>
-      <w:r>
-        <w:rPr>
-          <w:lang w:eastAsia="fr-FR"/>
-        </w:rPr>
-        <w:t xml:space="preserve">L’ensemble des documents nécessaires sont disponibles sur le réseau du lycée : </w:t>
-      </w:r>
-    </w:p>
-    <w:p>
-      <w:pPr>
-        <w:pStyle w:val="Paragraphedeliste"/>
-        <w:numPr>
-          <w:ilvl w:val="0"/>
-          <w:numId w:val="14"/>
-        </w:numPr>
-        <w:rPr>
-          <w:lang w:eastAsia="fr-FR"/>
-        </w:rPr>
-      </w:pPr>
-    </w:p>
-    <w:p>
-      <w:pPr>
-        <w:pStyle w:val="Titre1"/>
-        <w:rPr>
-          <w:lang w:eastAsia="fr-FR"/>
-        </w:rPr>
-      </w:pPr>
-      <w:r>
-        <w:rPr>
-          <w:lang w:eastAsia="fr-FR"/>
-        </w:rPr>
-        <w:t>Découverte de quelques fonctionnalités</w:t>
-      </w:r>
-    </w:p>
-    <w:p>
-      <w:pPr>
-        <w:pStyle w:val="Titre2"/>
-        <w:numPr>
-          <w:ilvl w:val="0"/>
-          <w:numId w:val="15"/>
-        </w:numPr>
-      </w:pPr>
-      <w:r>
-        <w:t>Objectifs</w:t>
-      </w:r>
-    </w:p>
-    <w:p>
-      <w:pPr>
-        <w:pStyle w:val="Paragraphedeliste"/>
-        <w:numPr>
-          <w:ilvl w:val="0"/>
-          <w:numId w:val="10"/>
-        </w:numPr>
-      </w:pPr>
-      <w:r>
-        <w:t>Découvrir la conception par ordinateur avec Solidworks</w:t>
-      </w:r>
-    </w:p>
-    <w:p>
-      <w:pPr>
-        <w:pStyle w:val="Paragraphedeliste"/>
-        <w:numPr>
-          <w:ilvl w:val="1"/>
-          <w:numId w:val="10"/>
-        </w:numPr>
-      </w:pPr>
-      <w:r>
-        <w:t>Réaliser des formes élémentaires par extrusion, révolution ou par enlèvement de matière</w:t>
-      </w:r>
-    </w:p>
-    <w:p>
-      <w:pPr>
-        <w:pStyle w:val="Paragraphedeliste"/>
-        <w:numPr>
-          <w:ilvl w:val="1"/>
-          <w:numId w:val="10"/>
-        </w:numPr>
-      </w:pPr>
-      <w:r>
-        <w:t>Coter et contraindre les pièces afin de réaliser un modèle robuste</w:t>
-      </w:r>
-    </w:p>
-    <w:p>
-      <w:pPr>
-        <w:pStyle w:val="Titre2"/>
-      </w:pPr>
-      <w:r>
-        <w:t>Travail demandé</w:t>
-      </w:r>
-    </w:p>
-    <w:p>
-      <w:pPr>
-        <w:rPr>
-          <w:lang w:eastAsia="fr-FR"/>
-        </w:rPr>
-      </w:pPr>
-      <w:r>
-        <w:rPr>
-          <w:lang w:eastAsia="fr-FR"/>
-        </w:rPr>
-        <w:t>Vous utiliserez le power point mis à votre disposition.</w:t>
-      </w:r>
-    </w:p>
-    <w:p>
-      <w:pPr>
-        <w:rPr>
-          <w:lang w:eastAsia="fr-FR"/>
-        </w:rPr>
-      </w:pPr>
-    </w:p>
-    <w:p>
-      <w:pPr>
-        <w:pStyle w:val="Titre3"/>
-      </w:pPr>
-      <w:r>
-        <w:t>Découverte de Solidworks</w:t>
-      </w:r>
-    </w:p>
-    <w:p>
-      <w:pPr>
-        <w:rPr>
-          <w:lang w:eastAsia="fr-FR"/>
-        </w:rPr>
-      </w:pPr>
-    </w:p>
-    <w:p>
-      <w:pPr>
-        <w:pStyle w:val="Paragraphedeliste"/>
-        <w:numPr>
-          <w:ilvl w:val="0"/>
-          <w:numId w:val="10"/>
-        </w:numPr>
-        <w:rPr>
-          <w:lang w:eastAsia="fr-FR"/>
-        </w:rPr>
-      </w:pPr>
-      <w:r>
-        <w:rPr>
-          <w:lang w:eastAsia="fr-FR"/>
-        </w:rPr>
-        <w:t>Ouvrir Solidworks en suivant la partie « Découverte de Solidworks »</w:t>
-      </w:r>
-    </w:p>
-    <w:p>
-      <w:pPr>
-        <w:rPr>
-          <w:lang w:eastAsia="fr-FR"/>
-        </w:rPr>
-      </w:pPr>
-    </w:p>
-    <w:p>
-      <w:pPr>
-        <w:pStyle w:val="Titre3"/>
-      </w:pPr>
-      <w:r>
-        <w:t>Réalisation des cylindres</w:t>
-      </w:r>
-    </w:p>
-    <w:p>
-      <w:pPr>
-        <w:pStyle w:val="Paragraphedeliste"/>
-        <w:numPr>
-          <w:ilvl w:val="0"/>
-          <w:numId w:val="10"/>
-        </w:numPr>
-        <w:rPr>
-          <w:lang w:eastAsia="fr-FR"/>
-        </w:rPr>
-      </w:pPr>
-      <w:r>
-        <w:rPr>
-          <w:lang w:eastAsia="fr-FR"/>
-        </w:rPr>
-        <w:t>Traiter les exercices 1 sur la réalisation d’un cylindre</w:t>
-      </w:r>
-    </w:p>
-    <w:p>
-      <w:pPr>
-        <w:rPr>
-          <w:lang w:eastAsia="fr-FR"/>
-        </w:rPr>
-      </w:pPr>
-    </w:p>
-    <w:p>
-      <w:pPr>
-        <w:pStyle w:val="Titre3"/>
-      </w:pPr>
-      <w:r>
-        <w:t>Prise en compte des relations</w:t>
-      </w:r>
-    </w:p>
-    <w:p>
-      <w:pPr>
-        <w:pStyle w:val="Paragraphedeliste"/>
-        <w:numPr>
-          <w:ilvl w:val="0"/>
-          <w:numId w:val="10"/>
-        </w:numPr>
-        <w:rPr>
-          <w:lang w:eastAsia="fr-FR"/>
-        </w:rPr>
-      </w:pPr>
-      <w:r>
-        <w:rPr>
-          <w:lang w:eastAsia="fr-FR"/>
-        </w:rPr>
-        <w:t>Réaliser l’exercice 2.</w:t>
-      </w:r>
-    </w:p>
-    <w:p>
-      <w:pPr>
-        <w:pStyle w:val="Paragraphedeliste"/>
-        <w:numPr>
-          <w:ilvl w:val="0"/>
-          <w:numId w:val="10"/>
-        </w:numPr>
-        <w:rPr>
-          <w:lang w:eastAsia="fr-FR"/>
-        </w:rPr>
-      </w:pPr>
-      <w:r>
-        <w:rPr>
-          <w:lang w:eastAsia="fr-FR"/>
-        </w:rPr>
-        <w:t>Faire valider votre travail par le professeur</w:t>
-      </w:r>
-    </w:p>
-    <w:p>
-      <w:pPr>
-        <w:rPr>
-          <w:lang w:eastAsia="fr-FR"/>
-        </w:rPr>
-      </w:pPr>
-    </w:p>
-    <w:p>
-      <w:pPr>
-        <w:pStyle w:val="Titre1"/>
-        <w:rPr>
-          <w:lang w:eastAsia="fr-FR"/>
-        </w:rPr>
-      </w:pPr>
-      <w:r>
-        <w:rPr>
-          <w:lang w:eastAsia="fr-FR"/>
-        </w:rPr>
-        <w:t>Réalisation du barillet</w:t>
+        <w:t>Les constituants de la chaîne fonctionnelle (photos à l’appui)</w:t>
       </w:r>
       <w:r>
         <w:rPr>
           <w:lang w:eastAsia="fr-FR"/>
         </w:rPr>
-        <w:t xml:space="preserve"> de la pompe</w:t>
+        <w:t>.</w:t>
       </w:r>
     </w:p>
     <w:p>
       <w:pPr>
-        <w:pStyle w:val="Titre2"/>
-        <w:numPr>
-          <w:ilvl w:val="0"/>
-          <w:numId w:val="11"/>
-        </w:numPr>
-      </w:pPr>
-      <w:r>
-        <w:t>Objectifs</w:t>
-      </w:r>
-    </w:p>
-    <w:p>
-      <w:pPr>
         <w:pStyle w:val="Paragraphedeliste"/>
         <w:numPr>
           <w:ilvl w:val="0"/>
-          <w:numId w:val="12"/>
+          <w:numId w:val="19"/>
         </w:numPr>
         <w:rPr>
           <w:lang w:eastAsia="fr-FR"/>
@@ -1759,175 +1386,418 @@
         <w:rPr>
           <w:lang w:eastAsia="fr-FR"/>
         </w:rPr>
-        <w:t>Prendre en main Solidworks et ses fonctionnalités</w:t>
-      </w:r>
-    </w:p>
-    <w:p>
-      <w:pPr>
-        <w:pStyle w:val="Paragraphedeliste"/>
-        <w:numPr>
-          <w:ilvl w:val="1"/>
-          <w:numId w:val="12"/>
-        </w:numPr>
-        <w:rPr>
-          <w:lang w:eastAsia="fr-FR"/>
-        </w:rPr>
-      </w:pPr>
-      <w:r>
-        <w:rPr>
-          <w:lang w:eastAsia="fr-FR"/>
-        </w:rPr>
-        <w:t>Extrusion, révolution, enlèvement de matière, trous, répétitions …</w:t>
-      </w:r>
-    </w:p>
-    <w:p>
-      <w:pPr>
-        <w:pStyle w:val="Paragraphedeliste"/>
-        <w:numPr>
-          <w:ilvl w:val="0"/>
-          <w:numId w:val="12"/>
-        </w:numPr>
-        <w:rPr>
-          <w:lang w:eastAsia="fr-FR"/>
-        </w:rPr>
-      </w:pPr>
-      <w:r>
-        <w:rPr>
-          <w:lang w:eastAsia="fr-FR"/>
-        </w:rPr>
-        <w:t>Réaliser une mise en plan</w:t>
-      </w:r>
-    </w:p>
-    <w:p>
-      <w:pPr>
-        <w:pStyle w:val="Titre2"/>
-      </w:pPr>
-      <w:r>
-        <w:t>Travail demande</w:t>
-      </w:r>
-    </w:p>
-    <w:p>
-      <w:pPr>
-        <w:pStyle w:val="Paragraphedeliste"/>
-        <w:numPr>
-          <w:ilvl w:val="0"/>
-          <w:numId w:val="12"/>
-        </w:numPr>
-        <w:rPr>
-          <w:lang w:eastAsia="fr-FR"/>
-        </w:rPr>
-      </w:pPr>
-      <w:r>
-        <w:rPr>
-          <w:lang w:eastAsia="fr-FR"/>
-        </w:rPr>
-        <w:t>Pilote hydraulique de bateau – Barillet</w:t>
-      </w:r>
-    </w:p>
-    <w:p>
-      <w:pPr>
-        <w:pStyle w:val="Paragraphedeliste"/>
-        <w:numPr>
-          <w:ilvl w:val="0"/>
-          <w:numId w:val="12"/>
-        </w:numPr>
-        <w:rPr>
-          <w:lang w:eastAsia="fr-FR"/>
-        </w:rPr>
-      </w:pPr>
-      <w:r>
-        <w:rPr>
-          <w:lang w:eastAsia="fr-FR"/>
-        </w:rPr>
-        <w:t>Réaliser la mise en plan</w:t>
-      </w:r>
-    </w:p>
-    <w:p>
-      <w:pPr>
-        <w:pStyle w:val="Titre1"/>
-        <w:rPr>
-          <w:lang w:eastAsia="fr-FR"/>
-        </w:rPr>
-      </w:pPr>
-      <w:r>
-        <w:rPr>
-          <w:lang w:eastAsia="fr-FR"/>
-        </w:rPr>
-        <w:t>Réalisation du corps de pompe</w:t>
-      </w:r>
-    </w:p>
-    <w:p>
-      <w:pPr>
-        <w:pStyle w:val="Titre2"/>
-        <w:numPr>
-          <w:ilvl w:val="0"/>
-          <w:numId w:val="13"/>
-        </w:numPr>
-      </w:pPr>
-      <w:r>
-        <w:t>Objectifs</w:t>
-      </w:r>
-    </w:p>
-    <w:p>
-      <w:pPr>
-        <w:pStyle w:val="Paragraphedeliste"/>
-        <w:numPr>
-          <w:ilvl w:val="1"/>
-          <w:numId w:val="12"/>
-        </w:numPr>
-        <w:rPr>
-          <w:lang w:eastAsia="fr-FR"/>
-        </w:rPr>
-      </w:pPr>
-      <w:r>
-        <w:rPr>
-          <w:lang w:eastAsia="fr-FR"/>
-        </w:rPr>
-        <w:t>Réaliser un modèle 3D à partir d’un plan 2D</w:t>
-      </w:r>
-    </w:p>
-    <w:p>
-      <w:pPr>
-        <w:pStyle w:val="Titre2"/>
-      </w:pPr>
-      <w:r>
-        <w:t>Travail demande</w:t>
-      </w:r>
-    </w:p>
-    <w:p>
-      <w:pPr>
-        <w:pStyle w:val="Paragraphedeliste"/>
-        <w:numPr>
-          <w:ilvl w:val="0"/>
-          <w:numId w:val="12"/>
-        </w:numPr>
-        <w:rPr>
-          <w:lang w:eastAsia="fr-FR"/>
-        </w:rPr>
-      </w:pPr>
-      <w:r>
-        <w:rPr>
-          <w:lang w:eastAsia="fr-FR"/>
-        </w:rPr>
-        <w:t xml:space="preserve">Pilote hydraulique de bateau – </w:t>
+        <w:t>Le fonctionnement précis des capteurs et détecteurs</w:t>
       </w:r>
       <w:r>
         <w:rPr>
           <w:lang w:eastAsia="fr-FR"/>
         </w:rPr>
-        <w:t>Corps de pompe</w:t>
+        <w:t>.</w:t>
       </w:r>
     </w:p>
     <w:p>
       <w:pPr>
+        <w:pStyle w:val="Titre2"/>
+        <w:numPr>
+          <w:ilvl w:val="0"/>
+          <w:numId w:val="18"/>
+        </w:numPr>
+      </w:pPr>
+      <w:r>
+        <w:t>Supports</w:t>
+      </w:r>
+    </w:p>
+    <w:p>
+      <w:pPr>
         <w:rPr>
           <w:lang w:eastAsia="fr-FR"/>
         </w:rPr>
       </w:pPr>
+      <w:r>
+        <w:rPr>
+          <w:lang w:eastAsia="fr-FR"/>
+        </w:rPr>
+        <w:t>Supports de TP :</w:t>
+      </w:r>
+    </w:p>
+    <w:p>
+      <w:pPr>
+        <w:pStyle w:val="Paragraphedeliste"/>
+        <w:numPr>
+          <w:ilvl w:val="0"/>
+          <w:numId w:val="20"/>
+        </w:numPr>
+        <w:rPr>
+          <w:lang w:eastAsia="fr-FR"/>
+        </w:rPr>
+      </w:pPr>
+      <w:proofErr w:type="spellStart"/>
+      <w:r>
+        <w:rPr>
+          <w:lang w:eastAsia="fr-FR"/>
+        </w:rPr>
+        <w:t>Robotino</w:t>
+      </w:r>
+      <w:proofErr w:type="spellEnd"/>
+      <w:r>
+        <w:rPr>
+          <w:lang w:eastAsia="fr-FR"/>
+        </w:rPr>
+        <w:t>.</w:t>
+      </w:r>
+    </w:p>
+    <w:p>
+      <w:pPr>
+        <w:pStyle w:val="Paragraphedeliste"/>
+        <w:numPr>
+          <w:ilvl w:val="0"/>
+          <w:numId w:val="20"/>
+        </w:numPr>
+        <w:rPr>
+          <w:lang w:eastAsia="fr-FR"/>
+        </w:rPr>
+      </w:pPr>
+      <w:proofErr w:type="spellStart"/>
+      <w:r>
+        <w:rPr>
+          <w:lang w:eastAsia="fr-FR"/>
+        </w:rPr>
+        <w:t>Capsuleuse</w:t>
+      </w:r>
+      <w:proofErr w:type="spellEnd"/>
+      <w:r>
+        <w:rPr>
+          <w:lang w:eastAsia="fr-FR"/>
+        </w:rPr>
+        <w:t xml:space="preserve"> de bocaux</w:t>
+      </w:r>
+      <w:r>
+        <w:rPr>
+          <w:lang w:eastAsia="fr-FR"/>
+        </w:rPr>
+        <w:t>.</w:t>
+      </w:r>
+    </w:p>
+    <w:p>
+      <w:pPr>
+        <w:pStyle w:val="Paragraphedeliste"/>
+        <w:numPr>
+          <w:ilvl w:val="0"/>
+          <w:numId w:val="20"/>
+        </w:numPr>
+        <w:rPr>
+          <w:lang w:eastAsia="fr-FR"/>
+        </w:rPr>
+      </w:pPr>
+      <w:r>
+        <w:rPr>
+          <w:lang w:eastAsia="fr-FR"/>
+        </w:rPr>
+        <w:t>Pilote automatique de voilier</w:t>
+      </w:r>
+      <w:r>
+        <w:rPr>
+          <w:lang w:eastAsia="fr-FR"/>
+        </w:rPr>
+        <w:t>.</w:t>
+      </w:r>
+    </w:p>
+    <w:p>
+      <w:pPr>
+        <w:pStyle w:val="Paragraphedeliste"/>
+        <w:numPr>
+          <w:ilvl w:val="0"/>
+          <w:numId w:val="20"/>
+        </w:numPr>
+        <w:rPr>
+          <w:lang w:eastAsia="fr-FR"/>
+        </w:rPr>
+      </w:pPr>
+      <w:r>
+        <w:rPr>
+          <w:lang w:eastAsia="fr-FR"/>
+        </w:rPr>
+        <w:t>Cordeuse de raquette.</w:t>
+      </w:r>
+    </w:p>
+    <w:p>
+      <w:pPr>
+        <w:rPr>
+          <w:lang w:eastAsia="fr-FR"/>
+        </w:rPr>
+      </w:pPr>
+    </w:p>
+    <w:p>
+      <w:pPr>
+        <w:pStyle w:val="Titre2"/>
+      </w:pPr>
+      <w:r>
+        <w:t>Organisation des trinômes</w:t>
+      </w:r>
+    </w:p>
+    <w:p>
+      <w:pPr>
+        <w:rPr>
+          <w:lang w:eastAsia="fr-FR"/>
+        </w:rPr>
+      </w:pPr>
+      <w:r>
+        <w:rPr>
+          <w:lang w:eastAsia="fr-FR"/>
+        </w:rPr>
+        <w:t>Dans chacun des trinômes est désigné :</w:t>
+      </w:r>
+    </w:p>
+    <w:p>
+      <w:pPr>
+        <w:pStyle w:val="Paragraphedeliste"/>
+        <w:numPr>
+          <w:ilvl w:val="0"/>
+          <w:numId w:val="21"/>
+        </w:numPr>
+        <w:rPr>
+          <w:lang w:eastAsia="fr-FR"/>
+        </w:rPr>
+      </w:pPr>
+      <w:r>
+        <w:rPr>
+          <w:lang w:eastAsia="fr-FR"/>
+        </w:rPr>
+        <w:t>Un coordinateur de projet.</w:t>
+      </w:r>
+    </w:p>
+    <w:p>
+      <w:pPr>
+        <w:pStyle w:val="Paragraphedeliste"/>
+        <w:numPr>
+          <w:ilvl w:val="0"/>
+          <w:numId w:val="21"/>
+        </w:numPr>
+        <w:rPr>
+          <w:lang w:eastAsia="fr-FR"/>
+        </w:rPr>
+      </w:pPr>
+      <w:r>
+        <w:rPr>
+          <w:lang w:eastAsia="fr-FR"/>
+        </w:rPr>
+        <w:t>Deux analystes.</w:t>
+      </w:r>
+    </w:p>
+    <w:p>
+      <w:pPr>
+        <w:rPr>
+          <w:lang w:eastAsia="fr-FR"/>
+        </w:rPr>
+      </w:pPr>
+    </w:p>
+    <w:p>
+      <w:pPr>
+        <w:rPr>
+          <w:lang w:eastAsia="fr-FR"/>
+        </w:rPr>
+      </w:pPr>
+      <w:r>
+        <w:rPr>
+          <w:lang w:eastAsia="fr-FR"/>
+        </w:rPr>
+        <w:t>Le trinôme doit découvrir le fonctionnement du système et identifier les composants de la chaîne d’information et d’énergie.</w:t>
+      </w:r>
+    </w:p>
+    <w:p>
+      <w:pPr>
+        <w:rPr>
+          <w:lang w:eastAsia="fr-FR"/>
+        </w:rPr>
+      </w:pPr>
+    </w:p>
+    <w:p>
+      <w:pPr>
+        <w:rPr>
+          <w:lang w:eastAsia="fr-FR"/>
+        </w:rPr>
+      </w:pPr>
+      <w:r>
+        <w:rPr>
+          <w:lang w:eastAsia="fr-FR"/>
+        </w:rPr>
+        <w:t>Le coordinateur de projet doit :</w:t>
+      </w:r>
+    </w:p>
+    <w:p>
+      <w:pPr>
+        <w:pStyle w:val="Paragraphedeliste"/>
+        <w:numPr>
+          <w:ilvl w:val="0"/>
+          <w:numId w:val="22"/>
+        </w:numPr>
+        <w:rPr>
+          <w:lang w:eastAsia="fr-FR"/>
+        </w:rPr>
+      </w:pPr>
+      <w:r>
+        <w:rPr>
+          <w:lang w:eastAsia="fr-FR"/>
+        </w:rPr>
+        <w:t>Prendre en charge la présentation.</w:t>
+      </w:r>
+    </w:p>
+    <w:p>
+      <w:pPr>
+        <w:pStyle w:val="Paragraphedeliste"/>
+        <w:numPr>
+          <w:ilvl w:val="0"/>
+          <w:numId w:val="22"/>
+        </w:numPr>
+        <w:rPr>
+          <w:lang w:eastAsia="fr-FR"/>
+        </w:rPr>
+      </w:pPr>
+      <w:r>
+        <w:rPr>
+          <w:lang w:eastAsia="fr-FR"/>
+        </w:rPr>
+        <w:t>Réaliser concrètement la chaîne topo fonctionnelle sur la présentation.</w:t>
+      </w:r>
+    </w:p>
+    <w:p>
+      <w:pPr>
+        <w:pStyle w:val="Paragraphedeliste"/>
+        <w:numPr>
+          <w:ilvl w:val="0"/>
+          <w:numId w:val="22"/>
+        </w:numPr>
+        <w:rPr>
+          <w:lang w:eastAsia="fr-FR"/>
+        </w:rPr>
+      </w:pPr>
+      <w:r>
+        <w:rPr>
+          <w:lang w:eastAsia="fr-FR"/>
+        </w:rPr>
+        <w:t>S’assurer que les capteurs et détecteurs ne font pas doublon avec d’autres systèmes en prenant en compte d’éventuelles contraintes (redondance / absence de détecteurs).</w:t>
+      </w:r>
+    </w:p>
+    <w:p>
+      <w:pPr>
+        <w:pStyle w:val="Paragraphedeliste"/>
+        <w:numPr>
+          <w:ilvl w:val="0"/>
+          <w:numId w:val="22"/>
+        </w:numPr>
+        <w:rPr>
+          <w:lang w:eastAsia="fr-FR"/>
+        </w:rPr>
+      </w:pPr>
+      <w:r>
+        <w:rPr>
+          <w:lang w:eastAsia="fr-FR"/>
+        </w:rPr>
+        <w:t>Finaliser la présentation en utilisant les ressources des deux analystes</w:t>
+      </w:r>
+      <w:r>
+        <w:rPr>
+          <w:lang w:eastAsia="fr-FR"/>
+        </w:rPr>
+        <w:t>.</w:t>
+      </w:r>
+    </w:p>
+    <w:p>
+      <w:pPr>
+        <w:rPr>
+          <w:lang w:eastAsia="fr-FR"/>
+        </w:rPr>
+      </w:pPr>
+    </w:p>
+    <w:p>
+      <w:pPr>
+        <w:rPr>
+          <w:lang w:eastAsia="fr-FR"/>
+        </w:rPr>
+      </w:pPr>
+      <w:r>
+        <w:rPr>
+          <w:lang w:eastAsia="fr-FR"/>
+        </w:rPr>
+        <w:t>Les « analystes » doivent </w:t>
+      </w:r>
+      <w:r>
+        <w:rPr>
+          <w:b/>
+          <w:lang w:eastAsia="fr-FR"/>
+        </w:rPr>
+        <w:t>chacun</w:t>
+      </w:r>
+      <w:r>
+        <w:rPr>
+          <w:lang w:eastAsia="fr-FR"/>
+        </w:rPr>
+        <w:t xml:space="preserve"> :</w:t>
+      </w:r>
+    </w:p>
+    <w:p>
+      <w:pPr>
+        <w:pStyle w:val="Paragraphedeliste"/>
+        <w:numPr>
+          <w:ilvl w:val="0"/>
+          <w:numId w:val="23"/>
+        </w:numPr>
+        <w:rPr>
+          <w:lang w:eastAsia="fr-FR"/>
+        </w:rPr>
+      </w:pPr>
+      <w:r>
+        <w:rPr>
+          <w:lang w:eastAsia="fr-FR"/>
+        </w:rPr>
+        <w:t>Présenter le fonctionnement global des capteurs en utilisant les outils de l’ingénierie système (diagramme de contexte, de cas d’utilisation et d’exigences).</w:t>
+      </w:r>
+    </w:p>
+    <w:p>
+      <w:pPr>
+        <w:pStyle w:val="Paragraphedeliste"/>
+        <w:numPr>
+          <w:ilvl w:val="0"/>
+          <w:numId w:val="23"/>
+        </w:numPr>
+        <w:rPr>
+          <w:lang w:eastAsia="fr-FR"/>
+        </w:rPr>
+      </w:pPr>
+      <w:r>
+        <w:rPr>
+          <w:lang w:eastAsia="fr-FR"/>
+        </w:rPr>
+        <w:t>Décrire le fonctionnement interne des capteurs en utilisant photos, animations etc…</w:t>
+      </w:r>
+    </w:p>
+    <w:p>
+      <w:pPr>
+        <w:ind w:left="360"/>
+        <w:rPr>
+          <w:lang w:eastAsia="fr-FR"/>
+        </w:rPr>
+      </w:pPr>
+    </w:p>
+    <w:p>
+      <w:pPr>
+        <w:rPr>
+          <w:lang w:eastAsia="fr-FR"/>
+        </w:rPr>
+      </w:pPr>
+    </w:p>
+    <w:p>
+      <w:pPr>
+        <w:rPr>
+          <w:lang w:eastAsia="fr-FR"/>
+        </w:rPr>
+      </w:pPr>
+      <w:bookmarkStart w:id="0" w:name="_GoBack"/>
+      <w:bookmarkEnd w:id="0"/>
     </w:p>
     <w:sectPr>
-      <w:headerReference w:type="default" r:id="rId21"/>
-      <w:footerReference w:type="default" r:id="rId22"/>
+      <w:headerReference w:type="default" r:id="rId19"/>
+      <w:footerReference w:type="default" r:id="rId20"/>
       <w:pgSz w:w="11906" w:h="16838" w:code="9"/>
       <w:pgMar w:top="1103" w:right="1080" w:bottom="1134" w:left="1080" w:header="425" w:footer="150" w:gutter="0"/>
       <w:pgNumType w:start="1"/>
@@ -2024,7 +1894,7 @@
               <w:noProof/>
               <w:szCs w:val="24"/>
             </w:rPr>
-            <w:t>TP1_DecouverteSW</w:t>
+            <w:t>Activite_02_ChaineInfo.docx</w:t>
           </w:r>
           <w:r>
             <w:rPr>
@@ -2116,7 +1986,7 @@
                   <w:lang w:eastAsia="fr-FR" w:bidi="ar-SA"/>
                 </w:rPr>
                 <w:drawing>
-                  <wp:inline distT="0" distB="0" distL="0" distR="0" wp14:anchorId="7E378EB8" wp14:editId="346B278C">
+                  <wp:inline distT="0" distB="0" distL="0" distR="0" wp14:anchorId="2AFE4F54" wp14:editId="79360DFF">
                     <wp:extent cx="804606" cy="469353"/>
                     <wp:effectExtent l="0" t="0" r="0" b="6985"/>
                     <wp:docPr id="38" name="Image 1"/>
@@ -2494,7 +2364,7 @@
               <w:lang w:eastAsia="fr-FR" w:bidi="ar-SA"/>
             </w:rPr>
             <w:drawing>
-              <wp:anchor distT="0" distB="0" distL="114300" distR="114300" simplePos="0" relativeHeight="251717632" behindDoc="0" locked="0" layoutInCell="1" allowOverlap="1">
+              <wp:anchor distT="0" distB="0" distL="114300" distR="114300" simplePos="0" relativeHeight="251717632" behindDoc="0" locked="0" layoutInCell="1" allowOverlap="1" wp14:anchorId="3EF1409E" wp14:editId="4848CFB4">
                 <wp:simplePos x="0" y="0"/>
                 <wp:positionH relativeFrom="column">
                   <wp:posOffset>171450</wp:posOffset>
@@ -2645,7 +2515,7 @@
               <w:noProof/>
               <w:szCs w:val="24"/>
             </w:rPr>
-            <w:t>TP Découverte Solidworks</w:t>
+            <w:t>TP Chaîne d’information</w:t>
           </w:r>
         </w:p>
       </w:tc>
@@ -3179,7 +3049,7 @@
               <w:lang w:eastAsia="fr-FR" w:bidi="ar-SA"/>
             </w:rPr>
             <w:drawing>
-              <wp:anchor distT="0" distB="0" distL="114300" distR="114300" simplePos="0" relativeHeight="251719680" behindDoc="0" locked="0" layoutInCell="1" allowOverlap="1" wp14:anchorId="4E314F7E" wp14:editId="54C3713C">
+              <wp:anchor distT="0" distB="0" distL="114300" distR="114300" simplePos="0" relativeHeight="251719680" behindDoc="0" locked="0" layoutInCell="1" allowOverlap="1" wp14:anchorId="1FC83496" wp14:editId="5E9616B0">
                 <wp:simplePos x="0" y="0"/>
                 <wp:positionH relativeFrom="column">
                   <wp:posOffset>-72390</wp:posOffset>
@@ -3424,14 +3294,14 @@
               <w:sz w:val="20"/>
               <w:szCs w:val="22"/>
             </w:rPr>
-            <w:t xml:space="preserve">CI 8 : </w:t>
+            <w:t>1 -</w:t>
           </w:r>
           <w:r>
             <w:rPr>
               <w:sz w:val="20"/>
               <w:szCs w:val="22"/>
             </w:rPr>
-            <w:t>Analyse, modélisation et conception des systèmes mécaniques</w:t>
+            <w:t xml:space="preserve"> Introduction à l'Ingénierie Systèmes - Analyser</w:t>
           </w:r>
         </w:p>
       </w:tc>
@@ -3516,14 +3386,14 @@
         <v:path o:extrusionok="f" gradientshapeok="t" o:connecttype="rect"/>
         <o:lock v:ext="edit" aspectratio="t"/>
       </v:shapetype>
-      <v:shape id="_x0000_i1149" type="#_x0000_t75" alt="icone2.png" style="width:58.15pt;height:37.4pt;visibility:visible;mso-wrap-style:square" o:bullet="t">
+      <v:shape id="_x0000_i1142" type="#_x0000_t75" alt="icone2.png" style="width:58.4pt;height:37.35pt;visibility:visible;mso-wrap-style:square" o:bullet="t">
         <v:imagedata r:id="rId1" o:title="icone2"/>
       </v:shape>
     </w:pict>
   </w:numPicBullet>
   <w:numPicBullet w:numPicBulletId="1">
     <w:pict>
-      <v:shape id="_x0000_i1150" type="#_x0000_t75" style="width:9pt;height:9pt" o:bullet="t">
+      <v:shape id="_x0000_i1143" type="#_x0000_t75" style="width:8.85pt;height:8.85pt" o:bullet="t">
         <v:imagedata r:id="rId2" o:title="BD14692_"/>
       </v:shape>
     </w:pict>
@@ -3757,6 +3627,119 @@
     </w:lvl>
   </w:abstractNum>
   <w:abstractNum w:abstractNumId="2">
+    <w:nsid w:val="0C2D45A2"/>
+    <w:multiLevelType w:val="hybridMultilevel"/>
+    <w:tmpl w:val="36E8C2B6"/>
+    <w:lvl w:ilvl="0" w:tplc="040C0001">
+      <w:start w:val="1"/>
+      <w:numFmt w:val="bullet"/>
+      <w:lvlText w:val=""/>
+      <w:lvlJc w:val="left"/>
+      <w:pPr>
+        <w:ind w:left="720" w:hanging="360"/>
+      </w:pPr>
+      <w:rPr>
+        <w:rFonts w:ascii="Symbol" w:hAnsi="Symbol" w:hint="default"/>
+      </w:rPr>
+    </w:lvl>
+    <w:lvl w:ilvl="1" w:tplc="040C0003" w:tentative="1">
+      <w:start w:val="1"/>
+      <w:numFmt w:val="bullet"/>
+      <w:lvlText w:val="o"/>
+      <w:lvlJc w:val="left"/>
+      <w:pPr>
+        <w:ind w:left="1440" w:hanging="360"/>
+      </w:pPr>
+      <w:rPr>
+        <w:rFonts w:ascii="Courier New" w:hAnsi="Courier New" w:cs="Courier New" w:hint="default"/>
+      </w:rPr>
+    </w:lvl>
+    <w:lvl w:ilvl="2" w:tplc="040C0005" w:tentative="1">
+      <w:start w:val="1"/>
+      <w:numFmt w:val="bullet"/>
+      <w:lvlText w:val=""/>
+      <w:lvlJc w:val="left"/>
+      <w:pPr>
+        <w:ind w:left="2160" w:hanging="360"/>
+      </w:pPr>
+      <w:rPr>
+        <w:rFonts w:ascii="Wingdings" w:hAnsi="Wingdings" w:hint="default"/>
+      </w:rPr>
+    </w:lvl>
+    <w:lvl w:ilvl="3" w:tplc="040C0001" w:tentative="1">
+      <w:start w:val="1"/>
+      <w:numFmt w:val="bullet"/>
+      <w:lvlText w:val=""/>
+      <w:lvlJc w:val="left"/>
+      <w:pPr>
+        <w:ind w:left="2880" w:hanging="360"/>
+      </w:pPr>
+      <w:rPr>
+        <w:rFonts w:ascii="Symbol" w:hAnsi="Symbol" w:hint="default"/>
+      </w:rPr>
+    </w:lvl>
+    <w:lvl w:ilvl="4" w:tplc="040C0003" w:tentative="1">
+      <w:start w:val="1"/>
+      <w:numFmt w:val="bullet"/>
+      <w:lvlText w:val="o"/>
+      <w:lvlJc w:val="left"/>
+      <w:pPr>
+        <w:ind w:left="3600" w:hanging="360"/>
+      </w:pPr>
+      <w:rPr>
+        <w:rFonts w:ascii="Courier New" w:hAnsi="Courier New" w:cs="Courier New" w:hint="default"/>
+      </w:rPr>
+    </w:lvl>
+    <w:lvl w:ilvl="5" w:tplc="040C0005" w:tentative="1">
+      <w:start w:val="1"/>
+      <w:numFmt w:val="bullet"/>
+      <w:lvlText w:val=""/>
+      <w:lvlJc w:val="left"/>
+      <w:pPr>
+        <w:ind w:left="4320" w:hanging="360"/>
+      </w:pPr>
+      <w:rPr>
+        <w:rFonts w:ascii="Wingdings" w:hAnsi="Wingdings" w:hint="default"/>
+      </w:rPr>
+    </w:lvl>
+    <w:lvl w:ilvl="6" w:tplc="040C0001" w:tentative="1">
+      <w:start w:val="1"/>
+      <w:numFmt w:val="bullet"/>
+      <w:lvlText w:val=""/>
+      <w:lvlJc w:val="left"/>
+      <w:pPr>
+        <w:ind w:left="5040" w:hanging="360"/>
+      </w:pPr>
+      <w:rPr>
+        <w:rFonts w:ascii="Symbol" w:hAnsi="Symbol" w:hint="default"/>
+      </w:rPr>
+    </w:lvl>
+    <w:lvl w:ilvl="7" w:tplc="040C0003" w:tentative="1">
+      <w:start w:val="1"/>
+      <w:numFmt w:val="bullet"/>
+      <w:lvlText w:val="o"/>
+      <w:lvlJc w:val="left"/>
+      <w:pPr>
+        <w:ind w:left="5760" w:hanging="360"/>
+      </w:pPr>
+      <w:rPr>
+        <w:rFonts w:ascii="Courier New" w:hAnsi="Courier New" w:cs="Courier New" w:hint="default"/>
+      </w:rPr>
+    </w:lvl>
+    <w:lvl w:ilvl="8" w:tplc="040C0005" w:tentative="1">
+      <w:start w:val="1"/>
+      <w:numFmt w:val="bullet"/>
+      <w:lvlText w:val=""/>
+      <w:lvlJc w:val="left"/>
+      <w:pPr>
+        <w:ind w:left="6480" w:hanging="360"/>
+      </w:pPr>
+      <w:rPr>
+        <w:rFonts w:ascii="Wingdings" w:hAnsi="Wingdings" w:hint="default"/>
+      </w:rPr>
+    </w:lvl>
+  </w:abstractNum>
+  <w:abstractNum w:abstractNumId="3">
     <w:nsid w:val="1B7E5589"/>
     <w:multiLevelType w:val="hybridMultilevel"/>
     <w:tmpl w:val="76CCEA74"/>
@@ -3871,7 +3854,96 @@
       </w:rPr>
     </w:lvl>
   </w:abstractNum>
-  <w:abstractNum w:abstractNumId="3">
+  <w:abstractNum w:abstractNumId="4">
+    <w:nsid w:val="24156F10"/>
+    <w:multiLevelType w:val="hybridMultilevel"/>
+    <w:tmpl w:val="0F989956"/>
+    <w:lvl w:ilvl="0" w:tplc="040C000F">
+      <w:start w:val="1"/>
+      <w:numFmt w:val="decimal"/>
+      <w:lvlText w:val="%1."/>
+      <w:lvlJc w:val="left"/>
+      <w:pPr>
+        <w:ind w:left="720" w:hanging="360"/>
+      </w:pPr>
+      <w:rPr>
+        <w:rFonts w:hint="default"/>
+      </w:rPr>
+    </w:lvl>
+    <w:lvl w:ilvl="1" w:tplc="040C0019" w:tentative="1">
+      <w:start w:val="1"/>
+      <w:numFmt w:val="lowerLetter"/>
+      <w:lvlText w:val="%2."/>
+      <w:lvlJc w:val="left"/>
+      <w:pPr>
+        <w:ind w:left="1440" w:hanging="360"/>
+      </w:pPr>
+    </w:lvl>
+    <w:lvl w:ilvl="2" w:tplc="040C001B" w:tentative="1">
+      <w:start w:val="1"/>
+      <w:numFmt w:val="lowerRoman"/>
+      <w:lvlText w:val="%3."/>
+      <w:lvlJc w:val="right"/>
+      <w:pPr>
+        <w:ind w:left="2160" w:hanging="180"/>
+      </w:pPr>
+    </w:lvl>
+    <w:lvl w:ilvl="3" w:tplc="040C000F" w:tentative="1">
+      <w:start w:val="1"/>
+      <w:numFmt w:val="decimal"/>
+      <w:lvlText w:val="%4."/>
+      <w:lvlJc w:val="left"/>
+      <w:pPr>
+        <w:ind w:left="2880" w:hanging="360"/>
+      </w:pPr>
+    </w:lvl>
+    <w:lvl w:ilvl="4" w:tplc="040C0019" w:tentative="1">
+      <w:start w:val="1"/>
+      <w:numFmt w:val="lowerLetter"/>
+      <w:lvlText w:val="%5."/>
+      <w:lvlJc w:val="left"/>
+      <w:pPr>
+        <w:ind w:left="3600" w:hanging="360"/>
+      </w:pPr>
+    </w:lvl>
+    <w:lvl w:ilvl="5" w:tplc="040C001B" w:tentative="1">
+      <w:start w:val="1"/>
+      <w:numFmt w:val="lowerRoman"/>
+      <w:lvlText w:val="%6."/>
+      <w:lvlJc w:val="right"/>
+      <w:pPr>
+        <w:ind w:left="4320" w:hanging="180"/>
+      </w:pPr>
+    </w:lvl>
+    <w:lvl w:ilvl="6" w:tplc="040C000F" w:tentative="1">
+      <w:start w:val="1"/>
+      <w:numFmt w:val="decimal"/>
+      <w:lvlText w:val="%7."/>
+      <w:lvlJc w:val="left"/>
+      <w:pPr>
+        <w:ind w:left="5040" w:hanging="360"/>
+      </w:pPr>
+    </w:lvl>
+    <w:lvl w:ilvl="7" w:tplc="040C0019" w:tentative="1">
+      <w:start w:val="1"/>
+      <w:numFmt w:val="lowerLetter"/>
+      <w:lvlText w:val="%8."/>
+      <w:lvlJc w:val="left"/>
+      <w:pPr>
+        <w:ind w:left="5760" w:hanging="360"/>
+      </w:pPr>
+    </w:lvl>
+    <w:lvl w:ilvl="8" w:tplc="040C001B" w:tentative="1">
+      <w:start w:val="1"/>
+      <w:numFmt w:val="lowerRoman"/>
+      <w:lvlText w:val="%9."/>
+      <w:lvlJc w:val="right"/>
+      <w:pPr>
+        <w:ind w:left="6480" w:hanging="180"/>
+      </w:pPr>
+    </w:lvl>
+  </w:abstractNum>
+  <w:abstractNum w:abstractNumId="5">
     <w:nsid w:val="2F2733AC"/>
     <w:multiLevelType w:val="hybridMultilevel"/>
     <w:tmpl w:val="A7E81D8C"/>
@@ -3958,7 +4030,7 @@
       </w:pPr>
     </w:lvl>
   </w:abstractNum>
-  <w:abstractNum w:abstractNumId="4">
+  <w:abstractNum w:abstractNumId="6">
     <w:nsid w:val="3BBB3231"/>
     <w:multiLevelType w:val="hybridMultilevel"/>
     <w:tmpl w:val="AC2213C8"/>
@@ -4073,7 +4145,7 @@
       </w:rPr>
     </w:lvl>
   </w:abstractNum>
-  <w:abstractNum w:abstractNumId="5">
+  <w:abstractNum w:abstractNumId="7">
     <w:nsid w:val="3CD027A2"/>
     <w:multiLevelType w:val="hybridMultilevel"/>
     <w:tmpl w:val="DFAEA616"/>
@@ -4187,7 +4259,7 @@
       </w:rPr>
     </w:lvl>
   </w:abstractNum>
-  <w:abstractNum w:abstractNumId="6">
+  <w:abstractNum w:abstractNumId="8">
     <w:nsid w:val="3E4E643A"/>
     <w:multiLevelType w:val="hybridMultilevel"/>
     <w:tmpl w:val="86700792"/>
@@ -4299,7 +4371,120 @@
       </w:rPr>
     </w:lvl>
   </w:abstractNum>
-  <w:abstractNum w:abstractNumId="7">
+  <w:abstractNum w:abstractNumId="9">
+    <w:nsid w:val="4E683FD0"/>
+    <w:multiLevelType w:val="hybridMultilevel"/>
+    <w:tmpl w:val="7A4E7320"/>
+    <w:lvl w:ilvl="0" w:tplc="040C0001">
+      <w:start w:val="1"/>
+      <w:numFmt w:val="bullet"/>
+      <w:lvlText w:val=""/>
+      <w:lvlJc w:val="left"/>
+      <w:pPr>
+        <w:ind w:left="720" w:hanging="360"/>
+      </w:pPr>
+      <w:rPr>
+        <w:rFonts w:ascii="Symbol" w:hAnsi="Symbol" w:hint="default"/>
+      </w:rPr>
+    </w:lvl>
+    <w:lvl w:ilvl="1" w:tplc="040C0003" w:tentative="1">
+      <w:start w:val="1"/>
+      <w:numFmt w:val="bullet"/>
+      <w:lvlText w:val="o"/>
+      <w:lvlJc w:val="left"/>
+      <w:pPr>
+        <w:ind w:left="1440" w:hanging="360"/>
+      </w:pPr>
+      <w:rPr>
+        <w:rFonts w:ascii="Courier New" w:hAnsi="Courier New" w:cs="Courier New" w:hint="default"/>
+      </w:rPr>
+    </w:lvl>
+    <w:lvl w:ilvl="2" w:tplc="040C0005" w:tentative="1">
+      <w:start w:val="1"/>
+      <w:numFmt w:val="bullet"/>
+      <w:lvlText w:val=""/>
+      <w:lvlJc w:val="left"/>
+      <w:pPr>
+        <w:ind w:left="2160" w:hanging="360"/>
+      </w:pPr>
+      <w:rPr>
+        <w:rFonts w:ascii="Wingdings" w:hAnsi="Wingdings" w:hint="default"/>
+      </w:rPr>
+    </w:lvl>
+    <w:lvl w:ilvl="3" w:tplc="040C0001" w:tentative="1">
+      <w:start w:val="1"/>
+      <w:numFmt w:val="bullet"/>
+      <w:lvlText w:val=""/>
+      <w:lvlJc w:val="left"/>
+      <w:pPr>
+        <w:ind w:left="2880" w:hanging="360"/>
+      </w:pPr>
+      <w:rPr>
+        <w:rFonts w:ascii="Symbol" w:hAnsi="Symbol" w:hint="default"/>
+      </w:rPr>
+    </w:lvl>
+    <w:lvl w:ilvl="4" w:tplc="040C0003" w:tentative="1">
+      <w:start w:val="1"/>
+      <w:numFmt w:val="bullet"/>
+      <w:lvlText w:val="o"/>
+      <w:lvlJc w:val="left"/>
+      <w:pPr>
+        <w:ind w:left="3600" w:hanging="360"/>
+      </w:pPr>
+      <w:rPr>
+        <w:rFonts w:ascii="Courier New" w:hAnsi="Courier New" w:cs="Courier New" w:hint="default"/>
+      </w:rPr>
+    </w:lvl>
+    <w:lvl w:ilvl="5" w:tplc="040C0005" w:tentative="1">
+      <w:start w:val="1"/>
+      <w:numFmt w:val="bullet"/>
+      <w:lvlText w:val=""/>
+      <w:lvlJc w:val="left"/>
+      <w:pPr>
+        <w:ind w:left="4320" w:hanging="360"/>
+      </w:pPr>
+      <w:rPr>
+        <w:rFonts w:ascii="Wingdings" w:hAnsi="Wingdings" w:hint="default"/>
+      </w:rPr>
+    </w:lvl>
+    <w:lvl w:ilvl="6" w:tplc="040C0001" w:tentative="1">
+      <w:start w:val="1"/>
+      <w:numFmt w:val="bullet"/>
+      <w:lvlText w:val=""/>
+      <w:lvlJc w:val="left"/>
+      <w:pPr>
+        <w:ind w:left="5040" w:hanging="360"/>
+      </w:pPr>
+      <w:rPr>
+        <w:rFonts w:ascii="Symbol" w:hAnsi="Symbol" w:hint="default"/>
+      </w:rPr>
+    </w:lvl>
+    <w:lvl w:ilvl="7" w:tplc="040C0003" w:tentative="1">
+      <w:start w:val="1"/>
+      <w:numFmt w:val="bullet"/>
+      <w:lvlText w:val="o"/>
+      <w:lvlJc w:val="left"/>
+      <w:pPr>
+        <w:ind w:left="5760" w:hanging="360"/>
+      </w:pPr>
+      <w:rPr>
+        <w:rFonts w:ascii="Courier New" w:hAnsi="Courier New" w:cs="Courier New" w:hint="default"/>
+      </w:rPr>
+    </w:lvl>
+    <w:lvl w:ilvl="8" w:tplc="040C0005" w:tentative="1">
+      <w:start w:val="1"/>
+      <w:numFmt w:val="bullet"/>
+      <w:lvlText w:val=""/>
+      <w:lvlJc w:val="left"/>
+      <w:pPr>
+        <w:ind w:left="6480" w:hanging="360"/>
+      </w:pPr>
+      <w:rPr>
+        <w:rFonts w:ascii="Wingdings" w:hAnsi="Wingdings" w:hint="default"/>
+      </w:rPr>
+    </w:lvl>
+  </w:abstractNum>
+  <w:abstractNum w:abstractNumId="10">
     <w:nsid w:val="501A427C"/>
     <w:multiLevelType w:val="hybridMultilevel"/>
     <w:tmpl w:val="0E9A85CA"/>
@@ -4411,7 +4596,7 @@
       </w:rPr>
     </w:lvl>
   </w:abstractNum>
-  <w:abstractNum w:abstractNumId="8">
+  <w:abstractNum w:abstractNumId="11">
     <w:nsid w:val="530D4FA2"/>
     <w:multiLevelType w:val="multilevel"/>
     <w:tmpl w:val="C3E478E6"/>
@@ -4526,7 +4711,185 @@
       </w:rPr>
     </w:lvl>
   </w:abstractNum>
-  <w:abstractNum w:abstractNumId="9">
+  <w:abstractNum w:abstractNumId="12">
+    <w:nsid w:val="5AAA6B54"/>
+    <w:multiLevelType w:val="hybridMultilevel"/>
+    <w:tmpl w:val="A0100C72"/>
+    <w:lvl w:ilvl="0" w:tplc="C0C4B4C6">
+      <w:start w:val="1"/>
+      <w:numFmt w:val="decimal"/>
+      <w:lvlText w:val="%1."/>
+      <w:lvlJc w:val="left"/>
+      <w:pPr>
+        <w:ind w:left="1065" w:hanging="360"/>
+      </w:pPr>
+      <w:rPr>
+        <w:rFonts w:hint="default"/>
+      </w:rPr>
+    </w:lvl>
+    <w:lvl w:ilvl="1" w:tplc="040C0019" w:tentative="1">
+      <w:start w:val="1"/>
+      <w:numFmt w:val="lowerLetter"/>
+      <w:lvlText w:val="%2."/>
+      <w:lvlJc w:val="left"/>
+      <w:pPr>
+        <w:ind w:left="1785" w:hanging="360"/>
+      </w:pPr>
+    </w:lvl>
+    <w:lvl w:ilvl="2" w:tplc="040C001B" w:tentative="1">
+      <w:start w:val="1"/>
+      <w:numFmt w:val="lowerRoman"/>
+      <w:lvlText w:val="%3."/>
+      <w:lvlJc w:val="right"/>
+      <w:pPr>
+        <w:ind w:left="2505" w:hanging="180"/>
+      </w:pPr>
+    </w:lvl>
+    <w:lvl w:ilvl="3" w:tplc="040C000F" w:tentative="1">
+      <w:start w:val="1"/>
+      <w:numFmt w:val="decimal"/>
+      <w:lvlText w:val="%4."/>
+      <w:lvlJc w:val="left"/>
+      <w:pPr>
+        <w:ind w:left="3225" w:hanging="360"/>
+      </w:pPr>
+    </w:lvl>
+    <w:lvl w:ilvl="4" w:tplc="040C0019" w:tentative="1">
+      <w:start w:val="1"/>
+      <w:numFmt w:val="lowerLetter"/>
+      <w:lvlText w:val="%5."/>
+      <w:lvlJc w:val="left"/>
+      <w:pPr>
+        <w:ind w:left="3945" w:hanging="360"/>
+      </w:pPr>
+    </w:lvl>
+    <w:lvl w:ilvl="5" w:tplc="040C001B" w:tentative="1">
+      <w:start w:val="1"/>
+      <w:numFmt w:val="lowerRoman"/>
+      <w:lvlText w:val="%6."/>
+      <w:lvlJc w:val="right"/>
+      <w:pPr>
+        <w:ind w:left="4665" w:hanging="180"/>
+      </w:pPr>
+    </w:lvl>
+    <w:lvl w:ilvl="6" w:tplc="040C000F" w:tentative="1">
+      <w:start w:val="1"/>
+      <w:numFmt w:val="decimal"/>
+      <w:lvlText w:val="%7."/>
+      <w:lvlJc w:val="left"/>
+      <w:pPr>
+        <w:ind w:left="5385" w:hanging="360"/>
+      </w:pPr>
+    </w:lvl>
+    <w:lvl w:ilvl="7" w:tplc="040C0019" w:tentative="1">
+      <w:start w:val="1"/>
+      <w:numFmt w:val="lowerLetter"/>
+      <w:lvlText w:val="%8."/>
+      <w:lvlJc w:val="left"/>
+      <w:pPr>
+        <w:ind w:left="6105" w:hanging="360"/>
+      </w:pPr>
+    </w:lvl>
+    <w:lvl w:ilvl="8" w:tplc="040C001B" w:tentative="1">
+      <w:start w:val="1"/>
+      <w:numFmt w:val="lowerRoman"/>
+      <w:lvlText w:val="%9."/>
+      <w:lvlJc w:val="right"/>
+      <w:pPr>
+        <w:ind w:left="6825" w:hanging="180"/>
+      </w:pPr>
+    </w:lvl>
+  </w:abstractNum>
+  <w:abstractNum w:abstractNumId="13">
+    <w:nsid w:val="5F31186D"/>
+    <w:multiLevelType w:val="hybridMultilevel"/>
+    <w:tmpl w:val="A0100C72"/>
+    <w:lvl w:ilvl="0" w:tplc="C0C4B4C6">
+      <w:start w:val="1"/>
+      <w:numFmt w:val="decimal"/>
+      <w:lvlText w:val="%1."/>
+      <w:lvlJc w:val="left"/>
+      <w:pPr>
+        <w:ind w:left="1065" w:hanging="360"/>
+      </w:pPr>
+      <w:rPr>
+        <w:rFonts w:hint="default"/>
+      </w:rPr>
+    </w:lvl>
+    <w:lvl w:ilvl="1" w:tplc="040C0019" w:tentative="1">
+      <w:start w:val="1"/>
+      <w:numFmt w:val="lowerLetter"/>
+      <w:lvlText w:val="%2."/>
+      <w:lvlJc w:val="left"/>
+      <w:pPr>
+        <w:ind w:left="1785" w:hanging="360"/>
+      </w:pPr>
+    </w:lvl>
+    <w:lvl w:ilvl="2" w:tplc="040C001B" w:tentative="1">
+      <w:start w:val="1"/>
+      <w:numFmt w:val="lowerRoman"/>
+      <w:lvlText w:val="%3."/>
+      <w:lvlJc w:val="right"/>
+      <w:pPr>
+        <w:ind w:left="2505" w:hanging="180"/>
+      </w:pPr>
+    </w:lvl>
+    <w:lvl w:ilvl="3" w:tplc="040C000F" w:tentative="1">
+      <w:start w:val="1"/>
+      <w:numFmt w:val="decimal"/>
+      <w:lvlText w:val="%4."/>
+      <w:lvlJc w:val="left"/>
+      <w:pPr>
+        <w:ind w:left="3225" w:hanging="360"/>
+      </w:pPr>
+    </w:lvl>
+    <w:lvl w:ilvl="4" w:tplc="040C0019" w:tentative="1">
+      <w:start w:val="1"/>
+      <w:numFmt w:val="lowerLetter"/>
+      <w:lvlText w:val="%5."/>
+      <w:lvlJc w:val="left"/>
+      <w:pPr>
+        <w:ind w:left="3945" w:hanging="360"/>
+      </w:pPr>
+    </w:lvl>
+    <w:lvl w:ilvl="5" w:tplc="040C001B" w:tentative="1">
+      <w:start w:val="1"/>
+      <w:numFmt w:val="lowerRoman"/>
+      <w:lvlText w:val="%6."/>
+      <w:lvlJc w:val="right"/>
+      <w:pPr>
+        <w:ind w:left="4665" w:hanging="180"/>
+      </w:pPr>
+    </w:lvl>
+    <w:lvl w:ilvl="6" w:tplc="040C000F" w:tentative="1">
+      <w:start w:val="1"/>
+      <w:numFmt w:val="decimal"/>
+      <w:lvlText w:val="%7."/>
+      <w:lvlJc w:val="left"/>
+      <w:pPr>
+        <w:ind w:left="5385" w:hanging="360"/>
+      </w:pPr>
+    </w:lvl>
+    <w:lvl w:ilvl="7" w:tplc="040C0019" w:tentative="1">
+      <w:start w:val="1"/>
+      <w:numFmt w:val="lowerLetter"/>
+      <w:lvlText w:val="%8."/>
+      <w:lvlJc w:val="left"/>
+      <w:pPr>
+        <w:ind w:left="6105" w:hanging="360"/>
+      </w:pPr>
+    </w:lvl>
+    <w:lvl w:ilvl="8" w:tplc="040C001B" w:tentative="1">
+      <w:start w:val="1"/>
+      <w:numFmt w:val="lowerRoman"/>
+      <w:lvlText w:val="%9."/>
+      <w:lvlJc w:val="right"/>
+      <w:pPr>
+        <w:ind w:left="6825" w:hanging="180"/>
+      </w:pPr>
+    </w:lvl>
+  </w:abstractNum>
+  <w:abstractNum w:abstractNumId="14">
     <w:nsid w:val="6F6A05FE"/>
     <w:multiLevelType w:val="hybridMultilevel"/>
     <w:tmpl w:val="3BB04582"/>
@@ -4643,7 +5006,7 @@
       </w:rPr>
     </w:lvl>
   </w:abstractNum>
-  <w:abstractNum w:abstractNumId="10">
+  <w:abstractNum w:abstractNumId="15">
     <w:nsid w:val="741A51FE"/>
     <w:multiLevelType w:val="hybridMultilevel"/>
     <w:tmpl w:val="82880238"/>
@@ -4761,22 +5124,22 @@
     </w:lvl>
   </w:abstractNum>
   <w:num w:numId="1">
-    <w:abstractNumId w:val="9"/>
+    <w:abstractNumId w:val="14"/>
   </w:num>
   <w:num w:numId="2">
-    <w:abstractNumId w:val="3"/>
+    <w:abstractNumId w:val="5"/>
   </w:num>
   <w:num w:numId="3">
-    <w:abstractNumId w:val="8"/>
+    <w:abstractNumId w:val="11"/>
   </w:num>
   <w:num w:numId="4">
-    <w:abstractNumId w:val="5"/>
+    <w:abstractNumId w:val="7"/>
   </w:num>
   <w:num w:numId="5">
-    <w:abstractNumId w:val="10"/>
+    <w:abstractNumId w:val="15"/>
   </w:num>
   <w:num w:numId="6">
-    <w:abstractNumId w:val="8"/>
+    <w:abstractNumId w:val="11"/>
     <w:lvlOverride w:ilvl="0">
       <w:startOverride w:val="1"/>
     </w:lvlOverride>
@@ -4812,7 +5175,7 @@
     <w:abstractNumId w:val="0"/>
   </w:num>
   <w:num w:numId="9">
-    <w:abstractNumId w:val="8"/>
+    <w:abstractNumId w:val="11"/>
     <w:lvlOverride w:ilvl="0">
       <w:startOverride w:val="1"/>
     </w:lvlOverride>
@@ -4842,10 +5205,10 @@
     </w:lvlOverride>
   </w:num>
   <w:num w:numId="10">
-    <w:abstractNumId w:val="4"/>
+    <w:abstractNumId w:val="6"/>
   </w:num>
   <w:num w:numId="11">
-    <w:abstractNumId w:val="8"/>
+    <w:abstractNumId w:val="11"/>
     <w:lvlOverride w:ilvl="0">
       <w:startOverride w:val="1"/>
     </w:lvlOverride>
@@ -4875,10 +5238,10 @@
     </w:lvlOverride>
   </w:num>
   <w:num w:numId="12">
-    <w:abstractNumId w:val="2"/>
+    <w:abstractNumId w:val="3"/>
   </w:num>
   <w:num w:numId="13">
-    <w:abstractNumId w:val="8"/>
+    <w:abstractNumId w:val="11"/>
     <w:lvlOverride w:ilvl="0">
       <w:startOverride w:val="1"/>
     </w:lvlOverride>
@@ -4908,10 +5271,10 @@
     </w:lvlOverride>
   </w:num>
   <w:num w:numId="14">
-    <w:abstractNumId w:val="7"/>
+    <w:abstractNumId w:val="10"/>
   </w:num>
   <w:num w:numId="15">
-    <w:abstractNumId w:val="8"/>
+    <w:abstractNumId w:val="11"/>
     <w:lvlOverride w:ilvl="0">
       <w:startOverride w:val="1"/>
     </w:lvlOverride>
@@ -4941,10 +5304,10 @@
     </w:lvlOverride>
   </w:num>
   <w:num w:numId="16">
-    <w:abstractNumId w:val="6"/>
+    <w:abstractNumId w:val="8"/>
   </w:num>
   <w:num w:numId="17">
-    <w:abstractNumId w:val="8"/>
+    <w:abstractNumId w:val="11"/>
     <w:lvlOverride w:ilvl="0">
       <w:startOverride w:val="1"/>
     </w:lvlOverride>
@@ -4972,6 +5335,51 @@
     <w:lvlOverride w:ilvl="8">
       <w:startOverride w:val="1"/>
     </w:lvlOverride>
+  </w:num>
+  <w:num w:numId="18">
+    <w:abstractNumId w:val="11"/>
+    <w:lvlOverride w:ilvl="0">
+      <w:startOverride w:val="1"/>
+    </w:lvlOverride>
+    <w:lvlOverride w:ilvl="1">
+      <w:startOverride w:val="1"/>
+    </w:lvlOverride>
+    <w:lvlOverride w:ilvl="2">
+      <w:startOverride w:val="1"/>
+    </w:lvlOverride>
+    <w:lvlOverride w:ilvl="3">
+      <w:startOverride w:val="1"/>
+    </w:lvlOverride>
+    <w:lvlOverride w:ilvl="4">
+      <w:startOverride w:val="1"/>
+    </w:lvlOverride>
+    <w:lvlOverride w:ilvl="5">
+      <w:startOverride w:val="1"/>
+    </w:lvlOverride>
+    <w:lvlOverride w:ilvl="6">
+      <w:startOverride w:val="1"/>
+    </w:lvlOverride>
+    <w:lvlOverride w:ilvl="7">
+      <w:startOverride w:val="1"/>
+    </w:lvlOverride>
+    <w:lvlOverride w:ilvl="8">
+      <w:startOverride w:val="1"/>
+    </w:lvlOverride>
+  </w:num>
+  <w:num w:numId="19">
+    <w:abstractNumId w:val="13"/>
+  </w:num>
+  <w:num w:numId="20">
+    <w:abstractNumId w:val="12"/>
+  </w:num>
+  <w:num w:numId="21">
+    <w:abstractNumId w:val="4"/>
+  </w:num>
+  <w:num w:numId="22">
+    <w:abstractNumId w:val="2"/>
+  </w:num>
+  <w:num w:numId="23">
+    <w:abstractNumId w:val="9"/>
   </w:num>
   <w:numIdMacAtCleanup w:val="9"/>
 </w:numbering>
@@ -5175,13 +5583,13 @@
   </w:style>
   <w:style w:type="paragraph" w:styleId="Titre2">
     <w:name w:val="heading 2"/>
-    <w:basedOn w:val="Normal"/>
+    <w:basedOn w:val="Titre1"/>
     <w:next w:val="Normal"/>
     <w:link w:val="Titre2Car"/>
     <w:uiPriority w:val="9"/>
     <w:unhideWhenUsed/>
     <w:qFormat/>
-    <w:rsid w:val="00E679C0"/>
+    <w:rsid w:val="00E37D24"/>
     <w:pPr>
       <w:numPr>
         <w:numId w:val="3"/>
@@ -5189,15 +5597,11 @@
       <w:pBdr>
         <w:bottom w:val="single" w:sz="8" w:space="1" w:color="7030A0"/>
       </w:pBdr>
-      <w:spacing w:before="240"/>
-      <w:jc w:val="left"/>
       <w:outlineLvl w:val="1"/>
     </w:pPr>
     <w:rPr>
-      <w:b/>
-      <w:smallCaps/>
+      <w:smallCaps w:val="0"/>
       <w:color w:val="7030A0"/>
-      <w:spacing w:val="5"/>
       <w:sz w:val="24"/>
       <w:szCs w:val="28"/>
       <w:lang w:eastAsia="fr-FR"/>
@@ -5516,10 +5920,9 @@
     <w:basedOn w:val="Policepardfaut"/>
     <w:link w:val="Titre2"/>
     <w:uiPriority w:val="9"/>
-    <w:rsid w:val="00E679C0"/>
+    <w:rsid w:val="00E37D24"/>
     <w:rPr>
       <w:b/>
-      <w:smallCaps/>
       <w:color w:val="7030A0"/>
       <w:spacing w:val="5"/>
       <w:sz w:val="24"/>
@@ -6473,13 +6876,13 @@
   </w:style>
   <w:style w:type="paragraph" w:styleId="Titre2">
     <w:name w:val="heading 2"/>
-    <w:basedOn w:val="Normal"/>
+    <w:basedOn w:val="Titre1"/>
     <w:next w:val="Normal"/>
     <w:link w:val="Titre2Car"/>
     <w:uiPriority w:val="9"/>
     <w:unhideWhenUsed/>
     <w:qFormat/>
-    <w:rsid w:val="00E679C0"/>
+    <w:rsid w:val="00E37D24"/>
     <w:pPr>
       <w:numPr>
         <w:numId w:val="3"/>
@@ -6487,15 +6890,11 @@
       <w:pBdr>
         <w:bottom w:val="single" w:sz="8" w:space="1" w:color="7030A0"/>
       </w:pBdr>
-      <w:spacing w:before="240"/>
-      <w:jc w:val="left"/>
       <w:outlineLvl w:val="1"/>
     </w:pPr>
     <w:rPr>
-      <w:b/>
-      <w:smallCaps/>
+      <w:smallCaps w:val="0"/>
       <w:color w:val="7030A0"/>
-      <w:spacing w:val="5"/>
       <w:sz w:val="24"/>
       <w:szCs w:val="28"/>
       <w:lang w:eastAsia="fr-FR"/>
@@ -6814,10 +7213,9 @@
     <w:basedOn w:val="Policepardfaut"/>
     <w:link w:val="Titre2"/>
     <w:uiPriority w:val="9"/>
-    <w:rsid w:val="00E679C0"/>
+    <w:rsid w:val="00E37D24"/>
     <w:rPr>
       <w:b/>
-      <w:smallCaps/>
       <w:color w:val="7030A0"/>
       <w:spacing w:val="5"/>
       <w:sz w:val="24"/>
@@ -7863,7 +8261,7 @@
 </file>
 
 <file path=customXml/itemProps1.xml><?xml version="1.0" encoding="utf-8"?>
-<ds:datastoreItem xmlns:ds="http://schemas.openxmlformats.org/officeDocument/2006/customXml" ds:itemID="{E6A2F67B-7E62-4BBF-AAFE-9454728C2526}">
+<ds:datastoreItem xmlns:ds="http://schemas.openxmlformats.org/officeDocument/2006/customXml" ds:itemID="{D2A20790-5E00-4BD3-96F2-25036EC5322E}">
   <ds:schemaRefs>
     <ds:schemaRef ds:uri="http://schemas.openxmlformats.org/officeDocument/2006/bibliography"/>
   </ds:schemaRefs>

</xml_diff>

<commit_message>
Fichier TP ilot chaine d'info ° PDF festo
</commit_message>
<xml_diff>
--- a/Activite_02_ChaineInfo/Activite_02_ChaineInfo.docx
+++ b/Activite_02_ChaineInfo/Activite_02_ChaineInfo.docx
@@ -1,6 +1,6 @@
 
 <file path=word/document.xml><?xml version="1.0" encoding="utf-8"?>
-<w:document xmlns:wpc="http://schemas.microsoft.com/office/word/2010/wordprocessingCanvas" xmlns:mc="http://schemas.openxmlformats.org/markup-compatibility/2006" xmlns:o="urn:schemas-microsoft-com:office:office" xmlns:r="http://schemas.openxmlformats.org/officeDocument/2006/relationships" xmlns:m="http://schemas.openxmlformats.org/officeDocument/2006/math" xmlns:v="urn:schemas-microsoft-com:vml" xmlns:wp14="http://schemas.microsoft.com/office/word/2010/wordprocessingDrawing" xmlns:wp="http://schemas.openxmlformats.org/drawingml/2006/wordprocessingDrawing" xmlns:w10="urn:schemas-microsoft-com:office:word" xmlns:w="http://schemas.openxmlformats.org/wordprocessingml/2006/main" xmlns:w14="http://schemas.microsoft.com/office/word/2010/wordml" xmlns:wpg="http://schemas.microsoft.com/office/word/2010/wordprocessingGroup" xmlns:wpi="http://schemas.microsoft.com/office/word/2010/wordprocessingInk" xmlns:wne="http://schemas.microsoft.com/office/word/2006/wordml" xmlns:wps="http://schemas.microsoft.com/office/word/2010/wordprocessingShape" mc:Ignorable="w14 wp14">
+<w:document xmlns:ve="http://schemas.openxmlformats.org/markup-compatibility/2006" xmlns:o="urn:schemas-microsoft-com:office:office" xmlns:r="http://schemas.openxmlformats.org/officeDocument/2006/relationships" xmlns:m="http://schemas.openxmlformats.org/officeDocument/2006/math" xmlns:v="urn:schemas-microsoft-com:vml" xmlns:wp="http://schemas.openxmlformats.org/drawingml/2006/wordprocessingDrawing" xmlns:w10="urn:schemas-microsoft-com:office:word" xmlns:w="http://schemas.openxmlformats.org/wordprocessingml/2006/main" xmlns:wne="http://schemas.microsoft.com/office/word/2006/wordml">
   <w:body>
     <w:tbl>
       <w:tblPr>
@@ -16,7 +16,7 @@
           <w:insideV w:val="none" w:sz="0" w:space="0" w:color="auto"/>
         </w:tblBorders>
         <w:tblLayout w:type="fixed"/>
-        <w:tblLook w:val="04A0" w:firstRow="1" w:lastRow="0" w:firstColumn="1" w:lastColumn="0" w:noHBand="0" w:noVBand="1"/>
+        <w:tblLook w:val="04A0"/>
       </w:tblPr>
       <w:tblGrid>
         <w:gridCol w:w="2416"/>
@@ -151,8 +151,12 @@
               </w:rPr>
             </w:pPr>
             <w:r>
+              <w:rPr>
+                <w:noProof/>
+                <w:lang w:eastAsia="fr-FR" w:bidi="ar-SA"/>
+              </w:rPr>
               <w:drawing>
-                <wp:anchor distT="0" distB="0" distL="114300" distR="114300" simplePos="0" relativeHeight="251643902" behindDoc="0" locked="0" layoutInCell="1" allowOverlap="1" wp14:anchorId="58B81235" wp14:editId="289F5D30">
+                <wp:anchor distT="0" distB="0" distL="114300" distR="114300" simplePos="0" relativeHeight="251643902" behindDoc="0" locked="0" layoutInCell="1" allowOverlap="1">
                   <wp:simplePos x="0" y="0"/>
                   <wp:positionH relativeFrom="column">
                     <wp:posOffset>2500822</wp:posOffset>
@@ -175,10 +179,10 @@
                           <pic:cNvPicPr/>
                         </pic:nvPicPr>
                         <pic:blipFill>
-                          <a:blip r:embed="rId9">
+                          <a:blip r:embed="rId8">
                             <a:extLst>
                               <a:ext uri="{28A0092B-C50C-407E-A947-70E740481C1C}">
-                                <a14:useLocalDpi xmlns:a14="http://schemas.microsoft.com/office/drawing/2010/main" val="0"/>
+                                <a14:useLocalDpi xmlns:a14="http://schemas.microsoft.com/office/drawing/2010/main" xmlns:wps="http://schemas.microsoft.com/office/word/2010/wordprocessingShape" xmlns:wpi="http://schemas.microsoft.com/office/word/2010/wordprocessingInk" xmlns:wpg="http://schemas.microsoft.com/office/word/2010/wordprocessingGroup" xmlns:w14="http://schemas.microsoft.com/office/word/2010/wordml" xmlns:w="http://schemas.openxmlformats.org/wordprocessingml/2006/main" xmlns:w10="urn:schemas-microsoft-com:office:word" xmlns:wp14="http://schemas.microsoft.com/office/word/2010/wordprocessingDrawing" xmlns:v="urn:schemas-microsoft-com:vml" xmlns:o="urn:schemas-microsoft-com:office:office" xmlns:mc="http://schemas.openxmlformats.org/markup-compatibility/2006" xmlns:wpc="http://schemas.microsoft.com/office/word/2010/wordprocessingCanvas" xmlns="" val="0"/>
                               </a:ext>
                             </a:extLst>
                           </a:blip>
@@ -208,18 +212,16 @@
                       </pic:pic>
                     </a:graphicData>
                   </a:graphic>
-                  <wp14:sizeRelH relativeFrom="page">
-                    <wp14:pctWidth>0</wp14:pctWidth>
-                  </wp14:sizeRelH>
-                  <wp14:sizeRelV relativeFrom="page">
-                    <wp14:pctHeight>0</wp14:pctHeight>
-                  </wp14:sizeRelV>
                 </wp:anchor>
               </w:drawing>
             </w:r>
             <w:r>
+              <w:rPr>
+                <w:noProof/>
+                <w:lang w:eastAsia="fr-FR" w:bidi="ar-SA"/>
+              </w:rPr>
               <w:drawing>
-                <wp:anchor distT="0" distB="0" distL="114300" distR="114300" simplePos="0" relativeHeight="251644927" behindDoc="0" locked="0" layoutInCell="1" allowOverlap="1" wp14:anchorId="485CB5A5" wp14:editId="27B15289">
+                <wp:anchor distT="0" distB="0" distL="114300" distR="114300" simplePos="0" relativeHeight="251644927" behindDoc="0" locked="0" layoutInCell="1" allowOverlap="1">
                   <wp:simplePos x="0" y="0"/>
                   <wp:positionH relativeFrom="column">
                     <wp:posOffset>100330</wp:posOffset>
@@ -242,10 +244,10 @@
                           <pic:cNvPicPr/>
                         </pic:nvPicPr>
                         <pic:blipFill>
-                          <a:blip r:embed="rId10">
+                          <a:blip r:embed="rId9">
                             <a:extLst>
                               <a:ext uri="{28A0092B-C50C-407E-A947-70E740481C1C}">
-                                <a14:useLocalDpi xmlns:a14="http://schemas.microsoft.com/office/drawing/2010/main" val="0"/>
+                                <a14:useLocalDpi xmlns:a14="http://schemas.microsoft.com/office/drawing/2010/main" xmlns:wps="http://schemas.microsoft.com/office/word/2010/wordprocessingShape" xmlns:wpi="http://schemas.microsoft.com/office/word/2010/wordprocessingInk" xmlns:wpg="http://schemas.microsoft.com/office/word/2010/wordprocessingGroup" xmlns:w14="http://schemas.microsoft.com/office/word/2010/wordml" xmlns:w="http://schemas.openxmlformats.org/wordprocessingml/2006/main" xmlns:w10="urn:schemas-microsoft-com:office:word" xmlns:wp14="http://schemas.microsoft.com/office/word/2010/wordprocessingDrawing" xmlns:v="urn:schemas-microsoft-com:vml" xmlns:o="urn:schemas-microsoft-com:office:office" xmlns:mc="http://schemas.openxmlformats.org/markup-compatibility/2006" xmlns:wpc="http://schemas.microsoft.com/office/word/2010/wordprocessingCanvas" xmlns="" val="0"/>
                               </a:ext>
                             </a:extLst>
                           </a:blip>
@@ -275,12 +277,6 @@
                       </pic:pic>
                     </a:graphicData>
                   </a:graphic>
-                  <wp14:sizeRelH relativeFrom="page">
-                    <wp14:pctWidth>0</wp14:pctWidth>
-                  </wp14:sizeRelH>
-                  <wp14:sizeRelV relativeFrom="page">
-                    <wp14:pctHeight>0</wp14:pctHeight>
-                  </wp14:sizeRelV>
                 </wp:anchor>
               </w:drawing>
             </w:r>
@@ -366,8 +362,12 @@
               <w:jc w:val="center"/>
             </w:pPr>
             <w:r>
+              <w:rPr>
+                <w:noProof/>
+                <w:lang w:eastAsia="fr-FR" w:bidi="ar-SA"/>
+              </w:rPr>
               <w:drawing>
-                <wp:anchor distT="0" distB="0" distL="114300" distR="114300" simplePos="0" relativeHeight="251641852" behindDoc="0" locked="0" layoutInCell="1" allowOverlap="1" wp14:anchorId="00750B14" wp14:editId="2536A049">
+                <wp:anchor distT="0" distB="0" distL="114300" distR="114300" simplePos="0" relativeHeight="251641852" behindDoc="0" locked="0" layoutInCell="1" allowOverlap="1">
                   <wp:simplePos x="0" y="0"/>
                   <wp:positionH relativeFrom="page">
                     <wp:posOffset>2968625</wp:posOffset>
@@ -390,10 +390,10 @@
                           <pic:cNvPicPr/>
                         </pic:nvPicPr>
                         <pic:blipFill>
-                          <a:blip r:embed="rId11" cstate="print">
+                          <a:blip r:embed="rId10" cstate="print">
                             <a:extLst>
                               <a:ext uri="{28A0092B-C50C-407E-A947-70E740481C1C}">
-                                <a14:useLocalDpi xmlns:a14="http://schemas.microsoft.com/office/drawing/2010/main" val="0"/>
+                                <a14:useLocalDpi xmlns:a14="http://schemas.microsoft.com/office/drawing/2010/main" xmlns:wps="http://schemas.microsoft.com/office/word/2010/wordprocessingShape" xmlns:wpi="http://schemas.microsoft.com/office/word/2010/wordprocessingInk" xmlns:wpg="http://schemas.microsoft.com/office/word/2010/wordprocessingGroup" xmlns:w14="http://schemas.microsoft.com/office/word/2010/wordml" xmlns:w="http://schemas.openxmlformats.org/wordprocessingml/2006/main" xmlns:w10="urn:schemas-microsoft-com:office:word" xmlns:wp14="http://schemas.microsoft.com/office/word/2010/wordprocessingDrawing" xmlns:v="urn:schemas-microsoft-com:vml" xmlns:o="urn:schemas-microsoft-com:office:office" xmlns:mc="http://schemas.openxmlformats.org/markup-compatibility/2006" xmlns:wpc="http://schemas.microsoft.com/office/word/2010/wordprocessingCanvas" xmlns="" val="0"/>
                               </a:ext>
                             </a:extLst>
                           </a:blip>
@@ -423,12 +423,6 @@
                       </pic:pic>
                     </a:graphicData>
                   </a:graphic>
-                  <wp14:sizeRelH relativeFrom="page">
-                    <wp14:pctWidth>0</wp14:pctWidth>
-                  </wp14:sizeRelH>
-                  <wp14:sizeRelV relativeFrom="page">
-                    <wp14:pctHeight>0</wp14:pctHeight>
-                  </wp14:sizeRelV>
                 </wp:anchor>
               </w:drawing>
             </w:r>
@@ -483,8 +477,12 @@
               </w:pict>
             </w:r>
             <w:r>
+              <w:rPr>
+                <w:noProof/>
+                <w:lang w:eastAsia="fr-FR" w:bidi="ar-SA"/>
+              </w:rPr>
               <w:drawing>
-                <wp:anchor distT="0" distB="0" distL="114300" distR="114300" simplePos="0" relativeHeight="251642877" behindDoc="0" locked="0" layoutInCell="1" allowOverlap="1" wp14:anchorId="0936752A" wp14:editId="09398CA0">
+                <wp:anchor distT="0" distB="0" distL="114300" distR="114300" simplePos="0" relativeHeight="251642877" behindDoc="0" locked="0" layoutInCell="1" allowOverlap="1">
                   <wp:simplePos x="0" y="0"/>
                   <wp:positionH relativeFrom="column">
                     <wp:posOffset>100965</wp:posOffset>
@@ -507,10 +505,10 @@
                           <pic:cNvPicPr/>
                         </pic:nvPicPr>
                         <pic:blipFill>
-                          <a:blip r:embed="rId12">
+                          <a:blip r:embed="rId11">
                             <a:extLst>
                               <a:ext uri="{28A0092B-C50C-407E-A947-70E740481C1C}">
-                                <a14:useLocalDpi xmlns:a14="http://schemas.microsoft.com/office/drawing/2010/main" val="0"/>
+                                <a14:useLocalDpi xmlns:a14="http://schemas.microsoft.com/office/drawing/2010/main" xmlns:wps="http://schemas.microsoft.com/office/word/2010/wordprocessingShape" xmlns:wpi="http://schemas.microsoft.com/office/word/2010/wordprocessingInk" xmlns:wpg="http://schemas.microsoft.com/office/word/2010/wordprocessingGroup" xmlns:w14="http://schemas.microsoft.com/office/word/2010/wordml" xmlns:w="http://schemas.openxmlformats.org/wordprocessingml/2006/main" xmlns:w10="urn:schemas-microsoft-com:office:word" xmlns:wp14="http://schemas.microsoft.com/office/word/2010/wordprocessingDrawing" xmlns:v="urn:schemas-microsoft-com:vml" xmlns:o="urn:schemas-microsoft-com:office:office" xmlns:mc="http://schemas.openxmlformats.org/markup-compatibility/2006" xmlns:wpc="http://schemas.microsoft.com/office/word/2010/wordprocessingCanvas" xmlns="" val="0"/>
                               </a:ext>
                             </a:extLst>
                           </a:blip>
@@ -540,12 +538,6 @@
                       </pic:pic>
                     </a:graphicData>
                   </a:graphic>
-                  <wp14:sizeRelH relativeFrom="page">
-                    <wp14:pctWidth>0</wp14:pctWidth>
-                  </wp14:sizeRelH>
-                  <wp14:sizeRelV relativeFrom="page">
-                    <wp14:pctHeight>0</wp14:pctHeight>
-                  </wp14:sizeRelV>
                 </wp:anchor>
               </w:drawing>
             </w:r>
@@ -754,14 +746,12 @@
               </w:rPr>
               <w:t>Cours d’</w:t>
             </w:r>
-            <w:proofErr w:type="spellStart"/>
             <w:r>
               <w:rPr>
                 <w:kern w:val="32"/>
               </w:rPr>
-              <w:t>Ingéneérie</w:t>
+              <w:t>Ingénierie</w:t>
             </w:r>
-            <w:proofErr w:type="spellEnd"/>
             <w:r>
               <w:rPr>
                 <w:kern w:val="32"/>
@@ -786,9 +776,9 @@
       <w:pPr>
         <w:jc w:val="left"/>
         <w:sectPr>
-          <w:headerReference w:type="default" r:id="rId13"/>
-          <w:footerReference w:type="default" r:id="rId14"/>
-          <w:footerReference w:type="first" r:id="rId15"/>
+          <w:headerReference w:type="default" r:id="rId12"/>
+          <w:footerReference w:type="default" r:id="rId13"/>
+          <w:footerReference w:type="first" r:id="rId14"/>
           <w:pgSz w:w="11906" w:h="16838" w:code="9"/>
           <w:pgMar w:top="530" w:right="1080" w:bottom="1440" w:left="1080" w:header="425" w:footer="491" w:gutter="0"/>
           <w:cols w:space="708"/>
@@ -829,7 +819,7 @@
       <w:tblPr>
         <w:tblStyle w:val="Grilledutableau"/>
         <w:tblW w:w="0" w:type="auto"/>
-        <w:tblLook w:val="04A0" w:firstRow="1" w:lastRow="0" w:firstColumn="1" w:lastColumn="0" w:noHBand="0" w:noVBand="1"/>
+        <w:tblLook w:val="04A0"/>
       </w:tblPr>
       <w:tblGrid>
         <w:gridCol w:w="4943"/>
@@ -856,10 +846,11 @@
             </w:pPr>
             <w:r>
               <w:rPr>
-                <w:lang w:eastAsia="fr-FR"/>
+                <w:noProof/>
+                <w:lang w:eastAsia="fr-FR" w:bidi="ar-SA"/>
               </w:rPr>
               <w:drawing>
-                <wp:inline distT="0" distB="0" distL="0" distR="0" wp14:anchorId="71BE1FBE" wp14:editId="6C573979">
+                <wp:inline distT="0" distB="0" distL="0" distR="0">
                   <wp:extent cx="2524271" cy="1685322"/>
                   <wp:effectExtent l="0" t="0" r="9525" b="0"/>
                   <wp:docPr id="16" name="Image 16"/>
@@ -874,7 +865,7 @@
                           <pic:cNvPicPr/>
                         </pic:nvPicPr>
                         <pic:blipFill>
-                          <a:blip r:embed="rId16"/>
+                          <a:blip r:embed="rId15"/>
                           <a:stretch>
                             <a:fillRect/>
                           </a:stretch>
@@ -1040,7 +1031,7 @@
           <w:lang w:eastAsia="fr-FR" w:bidi="ar-SA"/>
         </w:rPr>
         <w:drawing>
-          <wp:inline distT="0" distB="0" distL="0" distR="0" wp14:anchorId="581D9AF1">
+          <wp:inline distT="0" distB="0" distL="0" distR="0">
             <wp:extent cx="5400000" cy="2018504"/>
             <wp:effectExtent l="0" t="0" r="0" b="1270"/>
             <wp:docPr id="17" name="Image 17"/>
@@ -1057,10 +1048,10 @@
                     </pic:cNvPicPr>
                   </pic:nvPicPr>
                   <pic:blipFill>
-                    <a:blip r:embed="rId17" cstate="print">
+                    <a:blip r:embed="rId16" cstate="print">
                       <a:extLst>
                         <a:ext uri="{28A0092B-C50C-407E-A947-70E740481C1C}">
-                          <a14:useLocalDpi xmlns:a14="http://schemas.microsoft.com/office/drawing/2010/main" val="0"/>
+                          <a14:useLocalDpi xmlns:a14="http://schemas.microsoft.com/office/drawing/2010/main" xmlns:wps="http://schemas.microsoft.com/office/word/2010/wordprocessingShape" xmlns:wpi="http://schemas.microsoft.com/office/word/2010/wordprocessingInk" xmlns:wpg="http://schemas.microsoft.com/office/word/2010/wordprocessingGroup" xmlns:w14="http://schemas.microsoft.com/office/word/2010/wordml" xmlns:w="http://schemas.openxmlformats.org/wordprocessingml/2006/main" xmlns:w10="urn:schemas-microsoft-com:office:word" xmlns:wp14="http://schemas.microsoft.com/office/word/2010/wordprocessingDrawing" xmlns:v="urn:schemas-microsoft-com:vml" xmlns:o="urn:schemas-microsoft-com:office:office" xmlns:mc="http://schemas.openxmlformats.org/markup-compatibility/2006" xmlns:wpc="http://schemas.microsoft.com/office/word/2010/wordprocessingCanvas" xmlns="" val="0"/>
                         </a:ext>
                       </a:extLst>
                     </a:blip>
@@ -1126,11 +1117,11 @@
           <w:insideH w:val="none" w:sz="0" w:space="0" w:color="auto"/>
           <w:insideV w:val="none" w:sz="0" w:space="0" w:color="auto"/>
         </w:tblBorders>
-        <w:tblLook w:val="04A0" w:firstRow="1" w:lastRow="0" w:firstColumn="1" w:lastColumn="0" w:noHBand="0" w:noVBand="1"/>
+        <w:tblLook w:val="04A0"/>
       </w:tblPr>
       <w:tblGrid>
-        <w:gridCol w:w="5554"/>
-        <w:gridCol w:w="4408"/>
+        <w:gridCol w:w="5555"/>
+        <w:gridCol w:w="4407"/>
       </w:tblGrid>
       <w:tr>
         <w:tc>
@@ -1145,10 +1136,11 @@
             </w:pPr>
             <w:r>
               <w:rPr>
-                <w:lang w:eastAsia="fr-FR"/>
+                <w:noProof/>
+                <w:lang w:eastAsia="fr-FR" w:bidi="ar-SA"/>
               </w:rPr>
               <w:drawing>
-                <wp:inline distT="0" distB="0" distL="0" distR="0" wp14:anchorId="7CBF2C3E" wp14:editId="33CA4228">
+                <wp:inline distT="0" distB="0" distL="0" distR="0">
                   <wp:extent cx="3390181" cy="2471812"/>
                   <wp:effectExtent l="0" t="0" r="0" b="5080"/>
                   <wp:docPr id="18" name="Image 18"/>
@@ -1163,7 +1155,7 @@
                           <pic:cNvPicPr/>
                         </pic:nvPicPr>
                         <pic:blipFill>
-                          <a:blip r:embed="rId18"/>
+                          <a:blip r:embed="rId17" cstate="print"/>
                           <a:stretch>
                             <a:fillRect/>
                           </a:stretch>
@@ -1431,14 +1423,12 @@
           <w:lang w:eastAsia="fr-FR"/>
         </w:rPr>
       </w:pPr>
-      <w:proofErr w:type="spellStart"/>
       <w:r>
         <w:rPr>
           <w:lang w:eastAsia="fr-FR"/>
         </w:rPr>
         <w:t>Robotino</w:t>
       </w:r>
-      <w:proofErr w:type="spellEnd"/>
       <w:r>
         <w:rPr>
           <w:lang w:eastAsia="fr-FR"/>
@@ -1457,19 +1447,11 @@
           <w:lang w:eastAsia="fr-FR"/>
         </w:rPr>
       </w:pPr>
-      <w:proofErr w:type="spellStart"/>
       <w:r>
         <w:rPr>
           <w:lang w:eastAsia="fr-FR"/>
         </w:rPr>
-        <w:t>Capsuleuse</w:t>
-      </w:r>
-      <w:proofErr w:type="spellEnd"/>
-      <w:r>
-        <w:rPr>
-          <w:lang w:eastAsia="fr-FR"/>
-        </w:rPr>
-        <w:t xml:space="preserve"> de bocaux</w:t>
+        <w:t>Capsuleuse de bocaux</w:t>
       </w:r>
       <w:r>
         <w:rPr>
@@ -1601,7 +1583,13 @@
         <w:rPr>
           <w:lang w:eastAsia="fr-FR"/>
         </w:rPr>
-        <w:t>Le trinôme doit découvrir le fonctionnement du système et identifier les composants de la chaîne d’information et d’énergie.</w:t>
+        <w:t xml:space="preserve">Le trinôme doit </w:t>
+      </w:r>
+      <w:r>
+        <w:rPr>
+          <w:lang w:eastAsia="fr-FR"/>
+        </w:rPr>
+        <w:t>découvrir le fonctionnement du système et identifier les composants de la chaîne d’information et d’énergie.</w:t>
       </w:r>
     </w:p>
     <w:p>
@@ -1675,7 +1663,19 @@
         <w:rPr>
           <w:lang w:eastAsia="fr-FR"/>
         </w:rPr>
-        <w:t>S’assurer que les capteurs et détecteurs ne font pas doublon avec d’autres systèmes en prenant en compte d’éventuelles contraintes (redondance / absence de détecteurs).</w:t>
+        <w:t xml:space="preserve">S’assurer que les capteurs et détecteurs </w:t>
+      </w:r>
+      <w:r>
+        <w:rPr>
+          <w:lang w:eastAsia="fr-FR"/>
+        </w:rPr>
+        <w:t xml:space="preserve">choisis </w:t>
+      </w:r>
+      <w:r>
+        <w:rPr>
+          <w:lang w:eastAsia="fr-FR"/>
+        </w:rPr>
+        <w:t>ne font pas doublon avec d’autres systèmes en prenant en compte d’éventuelles contraintes (redondance / absence de détecteurs).</w:t>
       </w:r>
     </w:p>
     <w:p>
@@ -1796,8 +1796,8 @@
       <w:bookmarkEnd w:id="0"/>
     </w:p>
     <w:sectPr>
-      <w:headerReference w:type="default" r:id="rId19"/>
-      <w:footerReference w:type="default" r:id="rId20"/>
+      <w:headerReference w:type="default" r:id="rId18"/>
+      <w:footerReference w:type="default" r:id="rId19"/>
       <w:pgSz w:w="11906" w:h="16838" w:code="9"/>
       <w:pgMar w:top="1103" w:right="1080" w:bottom="1134" w:left="1080" w:header="425" w:footer="150" w:gutter="0"/>
       <w:pgNumType w:start="1"/>
@@ -1809,15 +1809,15 @@
 </file>
 
 <file path=word/endnotes.xml><?xml version="1.0" encoding="utf-8"?>
-<w:endnotes xmlns:wpc="http://schemas.microsoft.com/office/word/2010/wordprocessingCanvas" xmlns:mc="http://schemas.openxmlformats.org/markup-compatibility/2006" xmlns:o="urn:schemas-microsoft-com:office:office" xmlns:r="http://schemas.openxmlformats.org/officeDocument/2006/relationships" xmlns:m="http://schemas.openxmlformats.org/officeDocument/2006/math" xmlns:v="urn:schemas-microsoft-com:vml" xmlns:wp14="http://schemas.microsoft.com/office/word/2010/wordprocessingDrawing" xmlns:wp="http://schemas.openxmlformats.org/drawingml/2006/wordprocessingDrawing" xmlns:w10="urn:schemas-microsoft-com:office:word" xmlns:w="http://schemas.openxmlformats.org/wordprocessingml/2006/main" xmlns:w14="http://schemas.microsoft.com/office/word/2010/wordml" xmlns:wpg="http://schemas.microsoft.com/office/word/2010/wordprocessingGroup" xmlns:wpi="http://schemas.microsoft.com/office/word/2010/wordprocessingInk" xmlns:wne="http://schemas.microsoft.com/office/word/2006/wordml" xmlns:wps="http://schemas.microsoft.com/office/word/2010/wordprocessingShape" mc:Ignorable="w14 wp14">
-  <w:endnote w:type="separator" w:id="-1">
+<w:endnotes xmlns:ve="http://schemas.openxmlformats.org/markup-compatibility/2006" xmlns:o="urn:schemas-microsoft-com:office:office" xmlns:r="http://schemas.openxmlformats.org/officeDocument/2006/relationships" xmlns:m="http://schemas.openxmlformats.org/officeDocument/2006/math" xmlns:v="urn:schemas-microsoft-com:vml" xmlns:wp="http://schemas.openxmlformats.org/drawingml/2006/wordprocessingDrawing" xmlns:w10="urn:schemas-microsoft-com:office:word" xmlns:w="http://schemas.openxmlformats.org/wordprocessingml/2006/main" xmlns:wne="http://schemas.microsoft.com/office/word/2006/wordml">
+  <w:endnote w:type="separator" w:id="0">
     <w:p>
       <w:r>
         <w:separator/>
       </w:r>
     </w:p>
   </w:endnote>
-  <w:endnote w:type="continuationSeparator" w:id="0">
+  <w:endnote w:type="continuationSeparator" w:id="1">
     <w:p>
       <w:r>
         <w:continuationSeparator/>
@@ -1828,7 +1828,7 @@
 </file>
 
 <file path=word/footer1.xml><?xml version="1.0" encoding="utf-8"?>
-<w:ftr xmlns:wpc="http://schemas.microsoft.com/office/word/2010/wordprocessingCanvas" xmlns:mc="http://schemas.openxmlformats.org/markup-compatibility/2006" xmlns:o="urn:schemas-microsoft-com:office:office" xmlns:r="http://schemas.openxmlformats.org/officeDocument/2006/relationships" xmlns:m="http://schemas.openxmlformats.org/officeDocument/2006/math" xmlns:v="urn:schemas-microsoft-com:vml" xmlns:wp14="http://schemas.microsoft.com/office/word/2010/wordprocessingDrawing" xmlns:wp="http://schemas.openxmlformats.org/drawingml/2006/wordprocessingDrawing" xmlns:w10="urn:schemas-microsoft-com:office:word" xmlns:w="http://schemas.openxmlformats.org/wordprocessingml/2006/main" xmlns:w14="http://schemas.microsoft.com/office/word/2010/wordml" xmlns:wpg="http://schemas.microsoft.com/office/word/2010/wordprocessingGroup" xmlns:wpi="http://schemas.microsoft.com/office/word/2010/wordprocessingInk" xmlns:wne="http://schemas.microsoft.com/office/word/2006/wordml" xmlns:wps="http://schemas.microsoft.com/office/word/2010/wordprocessingShape" mc:Ignorable="w14 wp14">
+<w:ftr xmlns:ve="http://schemas.openxmlformats.org/markup-compatibility/2006" xmlns:o="urn:schemas-microsoft-com:office:office" xmlns:r="http://schemas.openxmlformats.org/officeDocument/2006/relationships" xmlns:m="http://schemas.openxmlformats.org/officeDocument/2006/math" xmlns:v="urn:schemas-microsoft-com:vml" xmlns:wp="http://schemas.openxmlformats.org/drawingml/2006/wordprocessingDrawing" xmlns:w10="urn:schemas-microsoft-com:office:word" xmlns:w="http://schemas.openxmlformats.org/wordprocessingml/2006/main" xmlns:wne="http://schemas.microsoft.com/office/word/2006/wordml">
   <w:tbl>
     <w:tblPr>
       <w:tblStyle w:val="Grilledutableau"/>
@@ -1842,7 +1842,7 @@
         <w:insideH w:val="none" w:sz="0" w:space="0" w:color="auto"/>
         <w:insideV w:val="none" w:sz="0" w:space="0" w:color="auto"/>
       </w:tblBorders>
-      <w:tblLook w:val="04A0" w:firstRow="1" w:lastRow="0" w:firstColumn="1" w:lastColumn="0" w:noHBand="0" w:noVBand="1"/>
+      <w:tblLook w:val="04A0"/>
     </w:tblPr>
     <w:tblGrid>
       <w:gridCol w:w="4537"/>
@@ -1975,7 +1975,6 @@
                 <w:docPartUnique/>
               </w:docPartObj>
             </w:sdtPr>
-            <w:sdtEndPr/>
             <w:sdtContent>
               <w:r>
                 <w:rPr>
@@ -1986,7 +1985,7 @@
                   <w:lang w:eastAsia="fr-FR" w:bidi="ar-SA"/>
                 </w:rPr>
                 <w:drawing>
-                  <wp:inline distT="0" distB="0" distL="0" distR="0" wp14:anchorId="2AFE4F54" wp14:editId="79360DFF">
+                  <wp:inline distT="0" distB="0" distL="0" distR="0">
                     <wp:extent cx="804606" cy="469353"/>
                     <wp:effectExtent l="0" t="0" r="0" b="6985"/>
                     <wp:docPr id="38" name="Image 1"/>
@@ -2004,7 +2003,7 @@
                             <a:blip r:embed="rId1">
                               <a:extLst>
                                 <a:ext uri="{28A0092B-C50C-407E-A947-70E740481C1C}">
-                                  <a14:useLocalDpi xmlns:a14="http://schemas.microsoft.com/office/drawing/2010/main" val="0"/>
+                                  <a14:useLocalDpi xmlns:a14="http://schemas.microsoft.com/office/drawing/2010/main" xmlns:wps="http://schemas.microsoft.com/office/word/2010/wordprocessingShape" xmlns:wpi="http://schemas.microsoft.com/office/word/2010/wordprocessingInk" xmlns:wpg="http://schemas.microsoft.com/office/word/2010/wordprocessingGroup" xmlns:w14="http://schemas.microsoft.com/office/word/2010/wordml" xmlns:w="http://schemas.openxmlformats.org/wordprocessingml/2006/main" xmlns:w10="urn:schemas-microsoft-com:office:word" xmlns:wp14="http://schemas.microsoft.com/office/word/2010/wordprocessingDrawing" xmlns:v="urn:schemas-microsoft-com:vml" xmlns:o="urn:schemas-microsoft-com:office:office" xmlns:mc="http://schemas.openxmlformats.org/markup-compatibility/2006" xmlns:wpc="http://schemas.microsoft.com/office/word/2010/wordprocessingCanvas" xmlns="" val="0"/>
                                 </a:ext>
                               </a:extLst>
                             </a:blip>
@@ -2088,7 +2087,7 @@
 </file>
 
 <file path=word/footer2.xml><?xml version="1.0" encoding="utf-8"?>
-<w:ftr xmlns:wpc="http://schemas.microsoft.com/office/word/2010/wordprocessingCanvas" xmlns:mc="http://schemas.openxmlformats.org/markup-compatibility/2006" xmlns:o="urn:schemas-microsoft-com:office:office" xmlns:r="http://schemas.openxmlformats.org/officeDocument/2006/relationships" xmlns:m="http://schemas.openxmlformats.org/officeDocument/2006/math" xmlns:v="urn:schemas-microsoft-com:vml" xmlns:wp14="http://schemas.microsoft.com/office/word/2010/wordprocessingDrawing" xmlns:wp="http://schemas.openxmlformats.org/drawingml/2006/wordprocessingDrawing" xmlns:w10="urn:schemas-microsoft-com:office:word" xmlns:w="http://schemas.openxmlformats.org/wordprocessingml/2006/main" xmlns:w14="http://schemas.microsoft.com/office/word/2010/wordml" xmlns:wpg="http://schemas.microsoft.com/office/word/2010/wordprocessingGroup" xmlns:wpi="http://schemas.microsoft.com/office/word/2010/wordprocessingInk" xmlns:wne="http://schemas.microsoft.com/office/word/2006/wordml" xmlns:wps="http://schemas.microsoft.com/office/word/2010/wordprocessingShape" mc:Ignorable="w14 wp14">
+<w:ftr xmlns:ve="http://schemas.openxmlformats.org/markup-compatibility/2006" xmlns:o="urn:schemas-microsoft-com:office:office" xmlns:r="http://schemas.openxmlformats.org/officeDocument/2006/relationships" xmlns:m="http://schemas.openxmlformats.org/officeDocument/2006/math" xmlns:v="urn:schemas-microsoft-com:vml" xmlns:wp="http://schemas.openxmlformats.org/drawingml/2006/wordprocessingDrawing" xmlns:w10="urn:schemas-microsoft-com:office:word" xmlns:w="http://schemas.openxmlformats.org/wordprocessingml/2006/main" xmlns:wne="http://schemas.microsoft.com/office/word/2006/wordml">
   <w:tbl>
     <w:tblPr>
       <w:tblStyle w:val="Grilledutableau"/>
@@ -2102,7 +2101,7 @@
         <w:insideH w:val="none" w:sz="0" w:space="0" w:color="auto"/>
         <w:insideV w:val="none" w:sz="0" w:space="0" w:color="auto"/>
       </w:tblBorders>
-      <w:tblLook w:val="04A0" w:firstRow="1" w:lastRow="0" w:firstColumn="1" w:lastColumn="0" w:noHBand="0" w:noVBand="1"/>
+      <w:tblLook w:val="04A0"/>
     </w:tblPr>
     <w:tblGrid>
       <w:gridCol w:w="12333"/>
@@ -2132,7 +2131,7 @@
               <w:lang w:eastAsia="fr-FR" w:bidi="ar-SA"/>
             </w:rPr>
             <w:drawing>
-              <wp:anchor distT="0" distB="0" distL="114300" distR="114300" simplePos="0" relativeHeight="251721728" behindDoc="0" locked="0" layoutInCell="1" allowOverlap="1" wp14:anchorId="275D2716" wp14:editId="3BB131F6">
+              <wp:anchor distT="0" distB="0" distL="114300" distR="114300" simplePos="0" relativeHeight="251721728" behindDoc="0" locked="0" layoutInCell="1" allowOverlap="1">
                 <wp:simplePos x="0" y="0"/>
                 <wp:positionH relativeFrom="column">
                   <wp:posOffset>123825</wp:posOffset>
@@ -2158,7 +2157,7 @@
                         <a:blip r:embed="rId1">
                           <a:extLst>
                             <a:ext uri="{28A0092B-C50C-407E-A947-70E740481C1C}">
-                              <a14:useLocalDpi xmlns:a14="http://schemas.microsoft.com/office/drawing/2010/main" val="0"/>
+                              <a14:useLocalDpi xmlns:a14="http://schemas.microsoft.com/office/drawing/2010/main" xmlns:wps="http://schemas.microsoft.com/office/word/2010/wordprocessingShape" xmlns:wpi="http://schemas.microsoft.com/office/word/2010/wordprocessingInk" xmlns:wpg="http://schemas.microsoft.com/office/word/2010/wordprocessingGroup" xmlns:w14="http://schemas.microsoft.com/office/word/2010/wordml" xmlns:w="http://schemas.openxmlformats.org/wordprocessingml/2006/main" xmlns:w10="urn:schemas-microsoft-com:office:word" xmlns:wp14="http://schemas.microsoft.com/office/word/2010/wordprocessingDrawing" xmlns:v="urn:schemas-microsoft-com:vml" xmlns:o="urn:schemas-microsoft-com:office:office" xmlns:mc="http://schemas.openxmlformats.org/markup-compatibility/2006" xmlns:wpc="http://schemas.microsoft.com/office/word/2010/wordprocessingCanvas" xmlns="" val="0"/>
                             </a:ext>
                           </a:extLst>
                         </a:blip>
@@ -2178,12 +2177,6 @@
                     </pic:pic>
                   </a:graphicData>
                 </a:graphic>
-                <wp14:sizeRelH relativeFrom="margin">
-                  <wp14:pctWidth>0</wp14:pctWidth>
-                </wp14:sizeRelH>
-                <wp14:sizeRelV relativeFrom="margin">
-                  <wp14:pctHeight>0</wp14:pctHeight>
-                </wp14:sizeRelV>
               </wp:anchor>
             </w:drawing>
           </w:r>
@@ -2200,7 +2193,6 @@
                 <w:docPartUnique/>
               </w:docPartObj>
             </w:sdtPr>
-            <w:sdtEndPr/>
             <w:sdtContent>
               <w:r>
                 <w:rPr>
@@ -2211,7 +2203,7 @@
                   <w:lang w:eastAsia="fr-FR" w:bidi="ar-SA"/>
                 </w:rPr>
                 <w:drawing>
-                  <wp:inline distT="0" distB="0" distL="0" distR="0" wp14:anchorId="17D68256" wp14:editId="1B52DA29">
+                  <wp:inline distT="0" distB="0" distL="0" distR="0">
                     <wp:extent cx="804606" cy="469353"/>
                     <wp:effectExtent l="0" t="0" r="0" b="6985"/>
                     <wp:docPr id="40" name="Image 1"/>
@@ -2229,7 +2221,7 @@
                             <a:blip r:embed="rId2">
                               <a:extLst>
                                 <a:ext uri="{28A0092B-C50C-407E-A947-70E740481C1C}">
-                                  <a14:useLocalDpi xmlns:a14="http://schemas.microsoft.com/office/drawing/2010/main" val="0"/>
+                                  <a14:useLocalDpi xmlns:a14="http://schemas.microsoft.com/office/drawing/2010/main" xmlns:wps="http://schemas.microsoft.com/office/word/2010/wordprocessingShape" xmlns:wpi="http://schemas.microsoft.com/office/word/2010/wordprocessingInk" xmlns:wpg="http://schemas.microsoft.com/office/word/2010/wordprocessingGroup" xmlns:w14="http://schemas.microsoft.com/office/word/2010/wordml" xmlns:w="http://schemas.openxmlformats.org/wordprocessingml/2006/main" xmlns:w10="urn:schemas-microsoft-com:office:word" xmlns:wp14="http://schemas.microsoft.com/office/word/2010/wordprocessingDrawing" xmlns:v="urn:schemas-microsoft-com:vml" xmlns:o="urn:schemas-microsoft-com:office:office" xmlns:mc="http://schemas.openxmlformats.org/markup-compatibility/2006" xmlns:wpc="http://schemas.microsoft.com/office/word/2010/wordprocessingCanvas" xmlns="" val="0"/>
                                 </a:ext>
                               </a:extLst>
                             </a:blip>
@@ -2271,7 +2263,7 @@
 </file>
 
 <file path=word/footer3.xml><?xml version="1.0" encoding="utf-8"?>
-<w:ftr xmlns:wpc="http://schemas.microsoft.com/office/word/2010/wordprocessingCanvas" xmlns:mc="http://schemas.openxmlformats.org/markup-compatibility/2006" xmlns:o="urn:schemas-microsoft-com:office:office" xmlns:r="http://schemas.openxmlformats.org/officeDocument/2006/relationships" xmlns:m="http://schemas.openxmlformats.org/officeDocument/2006/math" xmlns:v="urn:schemas-microsoft-com:vml" xmlns:wp14="http://schemas.microsoft.com/office/word/2010/wordprocessingDrawing" xmlns:wp="http://schemas.openxmlformats.org/drawingml/2006/wordprocessingDrawing" xmlns:w10="urn:schemas-microsoft-com:office:word" xmlns:w="http://schemas.openxmlformats.org/wordprocessingml/2006/main" xmlns:w14="http://schemas.microsoft.com/office/word/2010/wordml" xmlns:wpg="http://schemas.microsoft.com/office/word/2010/wordprocessingGroup" xmlns:wpi="http://schemas.microsoft.com/office/word/2010/wordprocessingInk" xmlns:wne="http://schemas.microsoft.com/office/word/2006/wordml" xmlns:wps="http://schemas.microsoft.com/office/word/2010/wordprocessingShape" mc:Ignorable="w14 wp14">
+<w:ftr xmlns:ve="http://schemas.openxmlformats.org/markup-compatibility/2006" xmlns:o="urn:schemas-microsoft-com:office:office" xmlns:r="http://schemas.openxmlformats.org/officeDocument/2006/relationships" xmlns:m="http://schemas.openxmlformats.org/officeDocument/2006/math" xmlns:v="urn:schemas-microsoft-com:vml" xmlns:wp="http://schemas.openxmlformats.org/drawingml/2006/wordprocessingDrawing" xmlns:w10="urn:schemas-microsoft-com:office:word" xmlns:w="http://schemas.openxmlformats.org/wordprocessingml/2006/main" xmlns:wne="http://schemas.microsoft.com/office/word/2006/wordml">
   <w:tbl>
     <w:tblPr>
       <w:tblStyle w:val="Grilledutableau"/>
@@ -2285,7 +2277,7 @@
         <w:insideH w:val="none" w:sz="0" w:space="0" w:color="auto"/>
         <w:insideV w:val="none" w:sz="0" w:space="0" w:color="auto"/>
       </w:tblBorders>
-      <w:tblLook w:val="04A0" w:firstRow="1" w:lastRow="0" w:firstColumn="1" w:lastColumn="0" w:noHBand="0" w:noVBand="1"/>
+      <w:tblLook w:val="04A0"/>
     </w:tblPr>
     <w:tblGrid>
       <w:gridCol w:w="4536"/>
@@ -2364,7 +2356,7 @@
               <w:lang w:eastAsia="fr-FR" w:bidi="ar-SA"/>
             </w:rPr>
             <w:drawing>
-              <wp:anchor distT="0" distB="0" distL="114300" distR="114300" simplePos="0" relativeHeight="251717632" behindDoc="0" locked="0" layoutInCell="1" allowOverlap="1" wp14:anchorId="3EF1409E" wp14:editId="4848CFB4">
+              <wp:anchor distT="0" distB="0" distL="114300" distR="114300" simplePos="0" relativeHeight="251717632" behindDoc="0" locked="0" layoutInCell="1" allowOverlap="1">
                 <wp:simplePos x="0" y="0"/>
                 <wp:positionH relativeFrom="column">
                   <wp:posOffset>171450</wp:posOffset>
@@ -2390,7 +2382,7 @@
                         <a:blip r:embed="rId1">
                           <a:extLst>
                             <a:ext uri="{28A0092B-C50C-407E-A947-70E740481C1C}">
-                              <a14:useLocalDpi xmlns:a14="http://schemas.microsoft.com/office/drawing/2010/main" val="0"/>
+                              <a14:useLocalDpi xmlns:a14="http://schemas.microsoft.com/office/drawing/2010/main" xmlns:wps="http://schemas.microsoft.com/office/word/2010/wordprocessingShape" xmlns:wpi="http://schemas.microsoft.com/office/word/2010/wordprocessingInk" xmlns:wpg="http://schemas.microsoft.com/office/word/2010/wordprocessingGroup" xmlns:w14="http://schemas.microsoft.com/office/word/2010/wordml" xmlns:w="http://schemas.openxmlformats.org/wordprocessingml/2006/main" xmlns:w10="urn:schemas-microsoft-com:office:word" xmlns:wp14="http://schemas.microsoft.com/office/word/2010/wordprocessingDrawing" xmlns:v="urn:schemas-microsoft-com:vml" xmlns:o="urn:schemas-microsoft-com:office:office" xmlns:mc="http://schemas.openxmlformats.org/markup-compatibility/2006" xmlns:wpc="http://schemas.microsoft.com/office/word/2010/wordprocessingCanvas" xmlns="" val="0"/>
                             </a:ext>
                           </a:extLst>
                         </a:blip>
@@ -2571,15 +2563,15 @@
 </file>
 
 <file path=word/footnotes.xml><?xml version="1.0" encoding="utf-8"?>
-<w:footnotes xmlns:wpc="http://schemas.microsoft.com/office/word/2010/wordprocessingCanvas" xmlns:mc="http://schemas.openxmlformats.org/markup-compatibility/2006" xmlns:o="urn:schemas-microsoft-com:office:office" xmlns:r="http://schemas.openxmlformats.org/officeDocument/2006/relationships" xmlns:m="http://schemas.openxmlformats.org/officeDocument/2006/math" xmlns:v="urn:schemas-microsoft-com:vml" xmlns:wp14="http://schemas.microsoft.com/office/word/2010/wordprocessingDrawing" xmlns:wp="http://schemas.openxmlformats.org/drawingml/2006/wordprocessingDrawing" xmlns:w10="urn:schemas-microsoft-com:office:word" xmlns:w="http://schemas.openxmlformats.org/wordprocessingml/2006/main" xmlns:w14="http://schemas.microsoft.com/office/word/2010/wordml" xmlns:wpg="http://schemas.microsoft.com/office/word/2010/wordprocessingGroup" xmlns:wpi="http://schemas.microsoft.com/office/word/2010/wordprocessingInk" xmlns:wne="http://schemas.microsoft.com/office/word/2006/wordml" xmlns:wps="http://schemas.microsoft.com/office/word/2010/wordprocessingShape" mc:Ignorable="w14 wp14">
-  <w:footnote w:type="separator" w:id="-1">
+<w:footnotes xmlns:ve="http://schemas.openxmlformats.org/markup-compatibility/2006" xmlns:o="urn:schemas-microsoft-com:office:office" xmlns:r="http://schemas.openxmlformats.org/officeDocument/2006/relationships" xmlns:m="http://schemas.openxmlformats.org/officeDocument/2006/math" xmlns:v="urn:schemas-microsoft-com:vml" xmlns:wp="http://schemas.openxmlformats.org/drawingml/2006/wordprocessingDrawing" xmlns:w10="urn:schemas-microsoft-com:office:word" xmlns:w="http://schemas.openxmlformats.org/wordprocessingml/2006/main" xmlns:wne="http://schemas.microsoft.com/office/word/2006/wordml">
+  <w:footnote w:type="separator" w:id="0">
     <w:p>
       <w:r>
         <w:separator/>
       </w:r>
     </w:p>
   </w:footnote>
-  <w:footnote w:type="continuationSeparator" w:id="0">
+  <w:footnote w:type="continuationSeparator" w:id="1">
     <w:p>
       <w:r>
         <w:continuationSeparator/>
@@ -2590,7 +2582,7 @@
 </file>
 
 <file path=word/header1.xml><?xml version="1.0" encoding="utf-8"?>
-<w:hdr xmlns:wpc="http://schemas.microsoft.com/office/word/2010/wordprocessingCanvas" xmlns:mc="http://schemas.openxmlformats.org/markup-compatibility/2006" xmlns:o="urn:schemas-microsoft-com:office:office" xmlns:r="http://schemas.openxmlformats.org/officeDocument/2006/relationships" xmlns:m="http://schemas.openxmlformats.org/officeDocument/2006/math" xmlns:v="urn:schemas-microsoft-com:vml" xmlns:wp14="http://schemas.microsoft.com/office/word/2010/wordprocessingDrawing" xmlns:wp="http://schemas.openxmlformats.org/drawingml/2006/wordprocessingDrawing" xmlns:w10="urn:schemas-microsoft-com:office:word" xmlns:w="http://schemas.openxmlformats.org/wordprocessingml/2006/main" xmlns:w14="http://schemas.microsoft.com/office/word/2010/wordml" xmlns:wpg="http://schemas.microsoft.com/office/word/2010/wordprocessingGroup" xmlns:wpi="http://schemas.microsoft.com/office/word/2010/wordprocessingInk" xmlns:wne="http://schemas.microsoft.com/office/word/2006/wordml" xmlns:wps="http://schemas.microsoft.com/office/word/2010/wordprocessingShape" mc:Ignorable="w14 wp14">
+<w:hdr xmlns:ve="http://schemas.openxmlformats.org/markup-compatibility/2006" xmlns:o="urn:schemas-microsoft-com:office:office" xmlns:r="http://schemas.openxmlformats.org/officeDocument/2006/relationships" xmlns:m="http://schemas.openxmlformats.org/officeDocument/2006/math" xmlns:v="urn:schemas-microsoft-com:vml" xmlns:wp="http://schemas.openxmlformats.org/drawingml/2006/wordprocessingDrawing" xmlns:w10="urn:schemas-microsoft-com:office:word" xmlns:w="http://schemas.openxmlformats.org/wordprocessingml/2006/main" xmlns:wne="http://schemas.microsoft.com/office/word/2006/wordml">
   <w:tbl>
     <w:tblPr>
       <w:tblStyle w:val="Grilledutableau"/>
@@ -2604,7 +2596,7 @@
         <w:insideH w:val="none" w:sz="0" w:space="0" w:color="auto"/>
         <w:insideV w:val="none" w:sz="0" w:space="0" w:color="auto"/>
       </w:tblBorders>
-      <w:tblLook w:val="04A0" w:firstRow="1" w:lastRow="0" w:firstColumn="1" w:lastColumn="0" w:noHBand="0" w:noVBand="1"/>
+      <w:tblLook w:val="04A0"/>
     </w:tblPr>
     <w:tblGrid>
       <w:gridCol w:w="4678"/>
@@ -2639,7 +2631,7 @@
               <w:lang w:eastAsia="fr-FR" w:bidi="ar-SA"/>
             </w:rPr>
             <w:drawing>
-              <wp:anchor distT="0" distB="0" distL="114300" distR="114300" simplePos="0" relativeHeight="251695104" behindDoc="0" locked="0" layoutInCell="1" allowOverlap="1" wp14:anchorId="01272D27" wp14:editId="56FBE192">
+              <wp:anchor distT="0" distB="0" distL="114300" distR="114300" simplePos="0" relativeHeight="251695104" behindDoc="0" locked="0" layoutInCell="1" allowOverlap="1">
                 <wp:simplePos x="0" y="0"/>
                 <wp:positionH relativeFrom="column">
                   <wp:posOffset>-72390</wp:posOffset>
@@ -2665,7 +2657,7 @@
                         <a:blip r:embed="rId1">
                           <a:extLst>
                             <a:ext uri="{28A0092B-C50C-407E-A947-70E740481C1C}">
-                              <a14:useLocalDpi xmlns:a14="http://schemas.microsoft.com/office/drawing/2010/main" val="0"/>
+                              <a14:useLocalDpi xmlns:a14="http://schemas.microsoft.com/office/drawing/2010/main" xmlns:wps="http://schemas.microsoft.com/office/word/2010/wordprocessingShape" xmlns:wpi="http://schemas.microsoft.com/office/word/2010/wordprocessingInk" xmlns:wpg="http://schemas.microsoft.com/office/word/2010/wordprocessingGroup" xmlns:w14="http://schemas.microsoft.com/office/word/2010/wordml" xmlns:w="http://schemas.openxmlformats.org/wordprocessingml/2006/main" xmlns:w10="urn:schemas-microsoft-com:office:word" xmlns:wp14="http://schemas.microsoft.com/office/word/2010/wordprocessingDrawing" xmlns:v="urn:schemas-microsoft-com:vml" xmlns:o="urn:schemas-microsoft-com:office:office" xmlns:mc="http://schemas.openxmlformats.org/markup-compatibility/2006" xmlns:wpc="http://schemas.microsoft.com/office/word/2010/wordprocessingCanvas" xmlns="" val="0"/>
                             </a:ext>
                           </a:extLst>
                         </a:blip>
@@ -2732,7 +2724,7 @@
               <w:lang w:eastAsia="fr-FR" w:bidi="ar-SA"/>
             </w:rPr>
             <w:drawing>
-              <wp:anchor distT="0" distB="0" distL="114300" distR="114300" simplePos="0" relativeHeight="251696128" behindDoc="0" locked="0" layoutInCell="1" allowOverlap="1" wp14:anchorId="180984EB" wp14:editId="403CF95F">
+              <wp:anchor distT="0" distB="0" distL="114300" distR="114300" simplePos="0" relativeHeight="251696128" behindDoc="0" locked="0" layoutInCell="1" allowOverlap="1">
                 <wp:simplePos x="0" y="0"/>
                 <wp:positionH relativeFrom="column">
                   <wp:posOffset>1404366</wp:posOffset>
@@ -2758,7 +2750,7 @@
                         <a:blip r:embed="rId2">
                           <a:extLst>
                             <a:ext uri="{28A0092B-C50C-407E-A947-70E740481C1C}">
-                              <a14:useLocalDpi xmlns:a14="http://schemas.microsoft.com/office/drawing/2010/main" val="0"/>
+                              <a14:useLocalDpi xmlns:a14="http://schemas.microsoft.com/office/drawing/2010/main" xmlns:wps="http://schemas.microsoft.com/office/word/2010/wordprocessingShape" xmlns:wpi="http://schemas.microsoft.com/office/word/2010/wordprocessingInk" xmlns:wpg="http://schemas.microsoft.com/office/word/2010/wordprocessingGroup" xmlns:w14="http://schemas.microsoft.com/office/word/2010/wordml" xmlns:w="http://schemas.openxmlformats.org/wordprocessingml/2006/main" xmlns:w10="urn:schemas-microsoft-com:office:word" xmlns:wp14="http://schemas.microsoft.com/office/word/2010/wordprocessingDrawing" xmlns:v="urn:schemas-microsoft-com:vml" xmlns:o="urn:schemas-microsoft-com:office:office" xmlns:mc="http://schemas.openxmlformats.org/markup-compatibility/2006" xmlns:wpc="http://schemas.microsoft.com/office/word/2010/wordprocessingCanvas" xmlns="" val="0"/>
                             </a:ext>
                           </a:extLst>
                         </a:blip>
@@ -2832,21 +2824,7 @@
             <w:rPr>
               <w:szCs w:val="22"/>
             </w:rPr>
-            <w:t xml:space="preserve">iences  </w:t>
-          </w:r>
-          <w:proofErr w:type="spellStart"/>
-          <w:r>
-            <w:rPr>
-              <w:szCs w:val="22"/>
-            </w:rPr>
-            <w:t>Ind</w:t>
-          </w:r>
-          <w:proofErr w:type="spellEnd"/>
-          <w:r>
-            <w:rPr>
-              <w:szCs w:val="22"/>
-            </w:rPr>
-            <w:t>. pour l’I</w:t>
+            <w:t>iences  Ind. pour l’I</w:t>
           </w:r>
           <w:r>
             <w:rPr>
@@ -2870,13 +2848,8 @@
             <w:t>Lycée</w:t>
           </w:r>
           <w:r>
-            <w:t xml:space="preserve"> Jules </w:t>
+            <w:t xml:space="preserve"> Jules Haag</w:t>
           </w:r>
-          <w:proofErr w:type="spellStart"/>
-          <w:r>
-            <w:t>Haag</w:t>
-          </w:r>
-          <w:proofErr w:type="spellEnd"/>
         </w:p>
       </w:tc>
       <w:tc>
@@ -2998,7 +2971,7 @@
 </file>
 
 <file path=word/header2.xml><?xml version="1.0" encoding="utf-8"?>
-<w:hdr xmlns:wpc="http://schemas.microsoft.com/office/word/2010/wordprocessingCanvas" xmlns:mc="http://schemas.openxmlformats.org/markup-compatibility/2006" xmlns:o="urn:schemas-microsoft-com:office:office" xmlns:r="http://schemas.openxmlformats.org/officeDocument/2006/relationships" xmlns:m="http://schemas.openxmlformats.org/officeDocument/2006/math" xmlns:v="urn:schemas-microsoft-com:vml" xmlns:wp14="http://schemas.microsoft.com/office/word/2010/wordprocessingDrawing" xmlns:wp="http://schemas.openxmlformats.org/drawingml/2006/wordprocessingDrawing" xmlns:w10="urn:schemas-microsoft-com:office:word" xmlns:w="http://schemas.openxmlformats.org/wordprocessingml/2006/main" xmlns:w14="http://schemas.microsoft.com/office/word/2010/wordml" xmlns:wpg="http://schemas.microsoft.com/office/word/2010/wordprocessingGroup" xmlns:wpi="http://schemas.microsoft.com/office/word/2010/wordprocessingInk" xmlns:wne="http://schemas.microsoft.com/office/word/2006/wordml" xmlns:wps="http://schemas.microsoft.com/office/word/2010/wordprocessingShape" mc:Ignorable="w14 wp14">
+<w:hdr xmlns:ve="http://schemas.openxmlformats.org/markup-compatibility/2006" xmlns:o="urn:schemas-microsoft-com:office:office" xmlns:r="http://schemas.openxmlformats.org/officeDocument/2006/relationships" xmlns:m="http://schemas.openxmlformats.org/officeDocument/2006/math" xmlns:v="urn:schemas-microsoft-com:vml" xmlns:wp="http://schemas.openxmlformats.org/drawingml/2006/wordprocessingDrawing" xmlns:w10="urn:schemas-microsoft-com:office:word" xmlns:w="http://schemas.openxmlformats.org/wordprocessingml/2006/main" xmlns:wne="http://schemas.microsoft.com/office/word/2006/wordml">
   <w:tbl>
     <w:tblPr>
       <w:tblStyle w:val="Grilledutableau"/>
@@ -3012,7 +2985,7 @@
         <w:insideH w:val="none" w:sz="0" w:space="0" w:color="auto"/>
         <w:insideV w:val="none" w:sz="0" w:space="0" w:color="auto"/>
       </w:tblBorders>
-      <w:tblLook w:val="04A0" w:firstRow="1" w:lastRow="0" w:firstColumn="1" w:lastColumn="0" w:noHBand="0" w:noVBand="1"/>
+      <w:tblLook w:val="04A0"/>
     </w:tblPr>
     <w:tblGrid>
       <w:gridCol w:w="4678"/>
@@ -3049,7 +3022,7 @@
               <w:lang w:eastAsia="fr-FR" w:bidi="ar-SA"/>
             </w:rPr>
             <w:drawing>
-              <wp:anchor distT="0" distB="0" distL="114300" distR="114300" simplePos="0" relativeHeight="251719680" behindDoc="0" locked="0" layoutInCell="1" allowOverlap="1" wp14:anchorId="1FC83496" wp14:editId="5E9616B0">
+              <wp:anchor distT="0" distB="0" distL="114300" distR="114300" simplePos="0" relativeHeight="251719680" behindDoc="0" locked="0" layoutInCell="1" allowOverlap="1">
                 <wp:simplePos x="0" y="0"/>
                 <wp:positionH relativeFrom="column">
                   <wp:posOffset>-72390</wp:posOffset>
@@ -3075,7 +3048,7 @@
                         <a:blip r:embed="rId1">
                           <a:extLst>
                             <a:ext uri="{28A0092B-C50C-407E-A947-70E740481C1C}">
-                              <a14:useLocalDpi xmlns:a14="http://schemas.microsoft.com/office/drawing/2010/main" val="0"/>
+                              <a14:useLocalDpi xmlns:a14="http://schemas.microsoft.com/office/drawing/2010/main" xmlns:wps="http://schemas.microsoft.com/office/word/2010/wordprocessingShape" xmlns:wpi="http://schemas.microsoft.com/office/word/2010/wordprocessingInk" xmlns:wpg="http://schemas.microsoft.com/office/word/2010/wordprocessingGroup" xmlns:w14="http://schemas.microsoft.com/office/word/2010/wordml" xmlns:w="http://schemas.openxmlformats.org/wordprocessingml/2006/main" xmlns:w10="urn:schemas-microsoft-com:office:word" xmlns:wp14="http://schemas.microsoft.com/office/word/2010/wordprocessingDrawing" xmlns:v="urn:schemas-microsoft-com:vml" xmlns:o="urn:schemas-microsoft-com:office:office" xmlns:mc="http://schemas.openxmlformats.org/markup-compatibility/2006" xmlns:wpc="http://schemas.microsoft.com/office/word/2010/wordprocessingCanvas" xmlns="" val="0"/>
                             </a:ext>
                           </a:extLst>
                         </a:blip>
@@ -3190,21 +3163,7 @@
             <w:rPr>
               <w:szCs w:val="22"/>
             </w:rPr>
-            <w:t xml:space="preserve">iences  </w:t>
-          </w:r>
-          <w:proofErr w:type="spellStart"/>
-          <w:r>
-            <w:rPr>
-              <w:szCs w:val="22"/>
-            </w:rPr>
-            <w:t>Ind</w:t>
-          </w:r>
-          <w:proofErr w:type="spellEnd"/>
-          <w:r>
-            <w:rPr>
-              <w:szCs w:val="22"/>
-            </w:rPr>
-            <w:t>. de l’I</w:t>
+            <w:t>iences  Ind. de l’I</w:t>
           </w:r>
           <w:r>
             <w:rPr>
@@ -3226,12 +3185,6 @@
               <w:szCs w:val="22"/>
             </w:rPr>
             <w:t>Lycée</w:t>
-          </w:r>
-          <w:r>
-            <w:rPr>
-              <w:szCs w:val="22"/>
-            </w:rPr>
-            <w:t xml:space="preserve"> </w:t>
           </w:r>
           <w:r>
             <w:t>Rouvière</w:t>
@@ -3364,7 +3317,7 @@
 </file>
 
 <file path=word/numbering.xml><?xml version="1.0" encoding="utf-8"?>
-<w:numbering xmlns:wpc="http://schemas.microsoft.com/office/word/2010/wordprocessingCanvas" xmlns:mc="http://schemas.openxmlformats.org/markup-compatibility/2006" xmlns:o="urn:schemas-microsoft-com:office:office" xmlns:r="http://schemas.openxmlformats.org/officeDocument/2006/relationships" xmlns:m="http://schemas.openxmlformats.org/officeDocument/2006/math" xmlns:v="urn:schemas-microsoft-com:vml" xmlns:wp14="http://schemas.microsoft.com/office/word/2010/wordprocessingDrawing" xmlns:wp="http://schemas.openxmlformats.org/drawingml/2006/wordprocessingDrawing" xmlns:w10="urn:schemas-microsoft-com:office:word" xmlns:w="http://schemas.openxmlformats.org/wordprocessingml/2006/main" xmlns:w14="http://schemas.microsoft.com/office/word/2010/wordml" xmlns:wpg="http://schemas.microsoft.com/office/word/2010/wordprocessingGroup" xmlns:wpi="http://schemas.microsoft.com/office/word/2010/wordprocessingInk" xmlns:wne="http://schemas.microsoft.com/office/word/2006/wordml" xmlns:wps="http://schemas.microsoft.com/office/word/2010/wordprocessingShape" mc:Ignorable="w14 wp14">
+<w:numbering xmlns:ve="http://schemas.openxmlformats.org/markup-compatibility/2006" xmlns:o="urn:schemas-microsoft-com:office:office" xmlns:r="http://schemas.openxmlformats.org/officeDocument/2006/relationships" xmlns:m="http://schemas.openxmlformats.org/officeDocument/2006/math" xmlns:v="urn:schemas-microsoft-com:vml" xmlns:wp="http://schemas.openxmlformats.org/drawingml/2006/wordprocessingDrawing" xmlns:w10="urn:schemas-microsoft-com:office:word" xmlns:w="http://schemas.openxmlformats.org/wordprocessingml/2006/main" xmlns:wne="http://schemas.microsoft.com/office/word/2006/wordml">
   <w:numPicBullet w:numPicBulletId="0">
     <w:pict>
       <v:shapetype id="_x0000_t75" coordsize="21600,21600" o:spt="75" o:preferrelative="t" path="m@4@5l@4@11@9@11@9@5xe" filled="f" stroked="f">
@@ -3386,14 +3339,14 @@
         <v:path o:extrusionok="f" gradientshapeok="t" o:connecttype="rect"/>
         <o:lock v:ext="edit" aspectratio="t"/>
       </v:shapetype>
-      <v:shape id="_x0000_i1142" type="#_x0000_t75" alt="icone2.png" style="width:58.4pt;height:37.35pt;visibility:visible;mso-wrap-style:square" o:bullet="t">
+      <v:shape id="_x0000_i1074" type="#_x0000_t75" alt="icone2.png" style="width:58.25pt;height:37.55pt;visibility:visible;mso-wrap-style:square" o:bullet="t">
         <v:imagedata r:id="rId1" o:title="icone2"/>
       </v:shape>
     </w:pict>
   </w:numPicBullet>
   <w:numPicBullet w:numPicBulletId="1">
     <w:pict>
-      <v:shape id="_x0000_i1143" type="#_x0000_t75" style="width:8.85pt;height:8.85pt" o:bullet="t">
+      <v:shape id="_x0000_i1075" type="#_x0000_t75" style="width:8.75pt;height:8.75pt" o:bullet="t">
         <v:imagedata r:id="rId2" o:title="BD14692_"/>
       </v:shape>
     </w:pict>
@@ -5386,7 +5339,7 @@
 </file>
 
 <file path=word/styles.xml><?xml version="1.0" encoding="utf-8"?>
-<w:styles xmlns:mc="http://schemas.openxmlformats.org/markup-compatibility/2006" xmlns:r="http://schemas.openxmlformats.org/officeDocument/2006/relationships" xmlns:w="http://schemas.openxmlformats.org/wordprocessingml/2006/main" xmlns:w14="http://schemas.microsoft.com/office/word/2010/wordml" mc:Ignorable="w14">
+<w:styles xmlns:r="http://schemas.openxmlformats.org/officeDocument/2006/relationships" xmlns:w="http://schemas.openxmlformats.org/wordprocessingml/2006/main">
   <w:docDefaults>
     <w:rPrDefault>
       <w:rPr>
@@ -5772,6 +5725,7 @@
     <w:uiPriority w:val="99"/>
     <w:semiHidden/>
     <w:unhideWhenUsed/>
+    <w:qFormat/>
     <w:tblPr>
       <w:tblInd w:w="0" w:type="dxa"/>
       <w:tblCellMar>
@@ -5796,6 +5750,7 @@
       <w:spacing w:after="0" w:line="240" w:lineRule="auto"/>
     </w:pPr>
     <w:tblPr>
+      <w:tblInd w:w="0" w:type="dxa"/>
       <w:tblBorders>
         <w:top w:val="single" w:sz="4" w:space="0" w:color="auto"/>
         <w:left w:val="single" w:sz="4" w:space="0" w:color="auto"/>
@@ -5804,6 +5759,12 @@
         <w:insideH w:val="single" w:sz="4" w:space="0" w:color="auto"/>
         <w:insideV w:val="single" w:sz="4" w:space="0" w:color="auto"/>
       </w:tblBorders>
+      <w:tblCellMar>
+        <w:top w:w="0" w:type="dxa"/>
+        <w:left w:w="108" w:type="dxa"/>
+        <w:bottom w:w="0" w:type="dxa"/>
+        <w:right w:w="108" w:type="dxa"/>
+      </w:tblCellMar>
     </w:tblPr>
   </w:style>
   <w:style w:type="paragraph" w:styleId="En-tte">
@@ -6348,6 +6309,7 @@
     <w:tblPr>
       <w:tblStyleRowBandSize w:val="1"/>
       <w:tblStyleColBandSize w:val="1"/>
+      <w:tblInd w:w="0" w:type="dxa"/>
       <w:tblBorders>
         <w:top w:val="single" w:sz="8" w:space="0" w:color="404040" w:themeColor="text1" w:themeTint="BF"/>
         <w:left w:val="single" w:sz="8" w:space="0" w:color="404040" w:themeColor="text1" w:themeTint="BF"/>
@@ -6355,6 +6317,12 @@
         <w:right w:val="single" w:sz="8" w:space="0" w:color="404040" w:themeColor="text1" w:themeTint="BF"/>
         <w:insideH w:val="single" w:sz="8" w:space="0" w:color="404040" w:themeColor="text1" w:themeTint="BF"/>
       </w:tblBorders>
+      <w:tblCellMar>
+        <w:top w:w="0" w:type="dxa"/>
+        <w:left w:w="108" w:type="dxa"/>
+        <w:bottom w:w="0" w:type="dxa"/>
+        <w:right w:w="108" w:type="dxa"/>
+      </w:tblCellMar>
     </w:tblPr>
     <w:tblStylePr w:type="firstRow">
       <w:pPr>
@@ -6447,12 +6415,19 @@
     <w:tblPr>
       <w:tblStyleRowBandSize w:val="1"/>
       <w:tblStyleColBandSize w:val="1"/>
+      <w:tblInd w:w="0" w:type="dxa"/>
       <w:tblBorders>
         <w:top w:val="single" w:sz="8" w:space="0" w:color="4F81BD" w:themeColor="accent1"/>
         <w:left w:val="single" w:sz="8" w:space="0" w:color="4F81BD" w:themeColor="accent1"/>
         <w:bottom w:val="single" w:sz="8" w:space="0" w:color="4F81BD" w:themeColor="accent1"/>
         <w:right w:val="single" w:sz="8" w:space="0" w:color="4F81BD" w:themeColor="accent1"/>
       </w:tblBorders>
+      <w:tblCellMar>
+        <w:top w:w="0" w:type="dxa"/>
+        <w:left w:w="108" w:type="dxa"/>
+        <w:bottom w:w="0" w:type="dxa"/>
+        <w:right w:w="108" w:type="dxa"/>
+      </w:tblCellMar>
     </w:tblPr>
     <w:tblStylePr w:type="firstRow">
       <w:pPr>
@@ -6593,10 +6568,17 @@
     <w:tblPr>
       <w:tblStyleRowBandSize w:val="1"/>
       <w:tblStyleColBandSize w:val="1"/>
+      <w:tblInd w:w="0" w:type="dxa"/>
       <w:tblBorders>
         <w:top w:val="single" w:sz="8" w:space="0" w:color="4F81BD" w:themeColor="accent1"/>
         <w:bottom w:val="single" w:sz="8" w:space="0" w:color="4F81BD" w:themeColor="accent1"/>
       </w:tblBorders>
+      <w:tblCellMar>
+        <w:top w:w="0" w:type="dxa"/>
+        <w:left w:w="108" w:type="dxa"/>
+        <w:bottom w:w="0" w:type="dxa"/>
+        <w:right w:w="108" w:type="dxa"/>
+      </w:tblCellMar>
     </w:tblPr>
     <w:tblStylePr w:type="firstRow">
       <w:pPr>

</xml_diff>